<commit_message>
pasted excel over to word
</commit_message>
<xml_diff>
--- a/Statistics.docx
+++ b/Statistics.docx
@@ -721,16 +721,7 @@
                 <w:sz w:val="22"/>
                 <w:szCs w:val="22"/>
               </w:rPr>
-              <m:t>i</m:t>
-            </m:r>
-            <m:r>
-              <w:rPr>
-                <w:rFonts w:ascii="Cambria Math" w:hAnsi="Cambria Math" w:cs="Arial"/>
-                <w:color w:val="000000"/>
-                <w:sz w:val="22"/>
-                <w:szCs w:val="22"/>
-              </w:rPr>
-              <m:t xml:space="preserve"> </m:t>
+              <m:t xml:space="preserve">i </m:t>
             </m:r>
           </m:sub>
         </m:sSub>
@@ -1323,25 +1314,23 @@
     </w:p>
     <w:tbl>
       <w:tblPr>
-        <w:tblW w:w="6095" w:type="dxa"/>
-        <w:tblInd w:w="612" w:type="dxa"/>
+        <w:tblW w:w="5307" w:type="dxa"/>
+        <w:tblInd w:w="1332" w:type="dxa"/>
         <w:tblLook w:val="04A0" w:firstRow="1" w:lastRow="0" w:firstColumn="1" w:lastColumn="0" w:noHBand="0" w:noVBand="1"/>
       </w:tblPr>
       <w:tblGrid>
-        <w:gridCol w:w="2037"/>
-        <w:gridCol w:w="1169"/>
-        <w:gridCol w:w="77"/>
-        <w:gridCol w:w="896"/>
-        <w:gridCol w:w="510"/>
+        <w:gridCol w:w="1901"/>
+        <w:gridCol w:w="1400"/>
+        <w:gridCol w:w="600"/>
         <w:gridCol w:w="1406"/>
       </w:tblGrid>
       <w:tr>
         <w:trPr>
-          <w:trHeight w:val="612"/>
+          <w:trHeight w:val="320"/>
         </w:trPr>
         <w:tc>
           <w:tcPr>
-            <w:tcW w:w="2037" w:type="dxa"/>
+            <w:tcW w:w="1901" w:type="dxa"/>
             <w:tcBorders>
               <w:top w:val="nil"/>
               <w:left w:val="nil"/>
@@ -1356,6 +1345,7 @@
           <w:p>
             <w:pPr>
               <w:rPr>
+                <w:rFonts w:asciiTheme="minorHAnsi" w:hAnsiTheme="minorHAnsi" w:cstheme="minorBidi"/>
                 <w:sz w:val="20"/>
                 <w:szCs w:val="20"/>
               </w:rPr>
@@ -1364,8 +1354,7 @@
         </w:tc>
         <w:tc>
           <w:tcPr>
-            <w:tcW w:w="1246" w:type="dxa"/>
-            <w:gridSpan w:val="2"/>
+            <w:tcW w:w="1400" w:type="dxa"/>
             <w:tcBorders>
               <w:top w:val="nil"/>
               <w:left w:val="nil"/>
@@ -1380,30 +1369,16 @@
           <w:p>
             <w:pPr>
               <w:rPr>
-                <w:rFonts w:ascii="Calibri" w:eastAsia="Times New Roman" w:hAnsi="Calibri"/>
-                <w:color w:val="000000"/>
+                <w:rFonts w:eastAsia="Times New Roman"/>
+                <w:sz w:val="20"/>
+                <w:szCs w:val="20"/>
               </w:rPr>
             </w:pPr>
-            <w:r>
-              <w:rPr>
-                <w:rFonts w:ascii="Calibri" w:eastAsia="Times New Roman" w:hAnsi="Calibri"/>
-                <w:color w:val="000000"/>
-              </w:rPr>
-              <w:t>Congruent</w:t>
-            </w:r>
-            <w:r>
-              <w:rPr>
-                <w:rFonts w:ascii="Calibri" w:eastAsia="Times New Roman" w:hAnsi="Calibri"/>
-                <w:color w:val="000000"/>
-              </w:rPr>
-              <w:t xml:space="preserve"> </w:t>
-            </w:r>
           </w:p>
         </w:tc>
         <w:tc>
           <w:tcPr>
-            <w:tcW w:w="1406" w:type="dxa"/>
-            <w:gridSpan w:val="2"/>
+            <w:tcW w:w="600" w:type="dxa"/>
             <w:tcBorders>
               <w:top w:val="nil"/>
               <w:left w:val="nil"/>
@@ -1411,22 +1386,18 @@
               <w:right w:val="nil"/>
             </w:tcBorders>
             <w:shd w:val="clear" w:color="auto" w:fill="auto"/>
+            <w:noWrap/>
             <w:vAlign w:val="bottom"/>
+            <w:hideMark/>
           </w:tcPr>
           <w:p>
             <w:pPr>
               <w:rPr>
-                <w:rFonts w:ascii="Calibri" w:eastAsia="Times New Roman" w:hAnsi="Calibri"/>
-                <w:color w:val="000000"/>
+                <w:rFonts w:eastAsia="Times New Roman"/>
+                <w:sz w:val="20"/>
+                <w:szCs w:val="20"/>
               </w:rPr>
             </w:pPr>
-            <w:r>
-              <w:rPr>
-                <w:rFonts w:ascii="Calibri" w:eastAsia="Times New Roman" w:hAnsi="Calibri"/>
-                <w:color w:val="000000"/>
-              </w:rPr>
-              <w:t>Incongruent</w:t>
-            </w:r>
           </w:p>
         </w:tc>
         <w:tc>
@@ -1446,8 +1417,9 @@
           <w:p>
             <w:pPr>
               <w:rPr>
-                <w:rFonts w:ascii="Calibri" w:eastAsia="Times New Roman" w:hAnsi="Calibri"/>
-                <w:color w:val="000000"/>
+                <w:rFonts w:eastAsia="Times New Roman"/>
+                <w:sz w:val="20"/>
+                <w:szCs w:val="20"/>
               </w:rPr>
             </w:pPr>
           </w:p>
@@ -1459,7 +1431,7 @@
         </w:trPr>
         <w:tc>
           <w:tcPr>
-            <w:tcW w:w="2037" w:type="dxa"/>
+            <w:tcW w:w="1901" w:type="dxa"/>
             <w:tcBorders>
               <w:top w:val="nil"/>
               <w:left w:val="nil"/>
@@ -1483,13 +1455,13 @@
                 <w:rFonts w:ascii="Calibri" w:eastAsia="Times New Roman" w:hAnsi="Calibri"/>
                 <w:color w:val="000000"/>
               </w:rPr>
-              <w:t>Average</w:t>
+              <w:t>Observations</w:t>
             </w:r>
           </w:p>
         </w:tc>
         <w:tc>
           <w:tcPr>
-            <w:tcW w:w="1169" w:type="dxa"/>
+            <w:tcW w:w="1400" w:type="dxa"/>
             <w:tcBorders>
               <w:top w:val="nil"/>
               <w:left w:val="nil"/>
@@ -1514,14 +1486,13 @@
                 <w:rFonts w:ascii="Calibri" w:eastAsia="Times New Roman" w:hAnsi="Calibri"/>
                 <w:color w:val="000000"/>
               </w:rPr>
-              <w:t>14.051</w:t>
+              <w:t>24</w:t>
             </w:r>
           </w:p>
         </w:tc>
         <w:tc>
           <w:tcPr>
-            <w:tcW w:w="973" w:type="dxa"/>
-            <w:gridSpan w:val="2"/>
+            <w:tcW w:w="600" w:type="dxa"/>
             <w:tcBorders>
               <w:top w:val="nil"/>
               <w:left w:val="nil"/>
@@ -1541,55 +1512,11 @@
                 <w:color w:val="000000"/>
               </w:rPr>
             </w:pPr>
-            <w:r>
-              <w:rPr>
-                <w:rFonts w:ascii="Calibri" w:eastAsia="Times New Roman" w:hAnsi="Calibri"/>
-                <w:color w:val="000000"/>
-              </w:rPr>
-              <w:t>22.016</w:t>
-            </w:r>
-          </w:p>
-        </w:tc>
-        <w:tc>
-          <w:tcPr>
-            <w:tcW w:w="510" w:type="dxa"/>
-            <w:vAlign w:val="center"/>
-            <w:hideMark/>
-          </w:tcPr>
-          <w:p>
-            <w:pPr>
-              <w:rPr>
-                <w:rFonts w:eastAsia="Times New Roman"/>
-                <w:sz w:val="20"/>
-                <w:szCs w:val="20"/>
-              </w:rPr>
-            </w:pPr>
           </w:p>
         </w:tc>
         <w:tc>
           <w:tcPr>
             <w:tcW w:w="1406" w:type="dxa"/>
-            <w:vAlign w:val="center"/>
-            <w:hideMark/>
-          </w:tcPr>
-          <w:p>
-            <w:pPr>
-              <w:rPr>
-                <w:rFonts w:eastAsia="Times New Roman"/>
-                <w:sz w:val="20"/>
-                <w:szCs w:val="20"/>
-              </w:rPr>
-            </w:pPr>
-          </w:p>
-        </w:tc>
-      </w:tr>
-      <w:tr>
-        <w:trPr>
-          <w:trHeight w:val="320"/>
-        </w:trPr>
-        <w:tc>
-          <w:tcPr>
-            <w:tcW w:w="2037" w:type="dxa"/>
             <w:tcBorders>
               <w:top w:val="nil"/>
               <w:left w:val="nil"/>
@@ -1604,6 +1531,37 @@
           <w:p>
             <w:pPr>
               <w:rPr>
+                <w:rFonts w:eastAsia="Times New Roman"/>
+                <w:sz w:val="20"/>
+                <w:szCs w:val="20"/>
+              </w:rPr>
+            </w:pPr>
+          </w:p>
+        </w:tc>
+        <w:bookmarkStart w:id="0" w:name="_GoBack"/>
+        <w:bookmarkEnd w:id="0"/>
+      </w:tr>
+      <w:tr>
+        <w:trPr>
+          <w:trHeight w:val="320"/>
+        </w:trPr>
+        <w:tc>
+          <w:tcPr>
+            <w:tcW w:w="1901" w:type="dxa"/>
+            <w:tcBorders>
+              <w:top w:val="nil"/>
+              <w:left w:val="nil"/>
+              <w:bottom w:val="nil"/>
+              <w:right w:val="nil"/>
+            </w:tcBorders>
+            <w:shd w:val="clear" w:color="auto" w:fill="auto"/>
+            <w:noWrap/>
+            <w:vAlign w:val="bottom"/>
+            <w:hideMark/>
+          </w:tcPr>
+          <w:p>
+            <w:pPr>
+              <w:rPr>
                 <w:rFonts w:ascii="Calibri" w:eastAsia="Times New Roman" w:hAnsi="Calibri"/>
                 <w:color w:val="000000"/>
               </w:rPr>
@@ -1613,13 +1571,13 @@
                 <w:rFonts w:ascii="Calibri" w:eastAsia="Times New Roman" w:hAnsi="Calibri"/>
                 <w:color w:val="000000"/>
               </w:rPr>
-              <w:t>Median</w:t>
+              <w:t>Degrees Freedom</w:t>
             </w:r>
           </w:p>
         </w:tc>
         <w:tc>
           <w:tcPr>
-            <w:tcW w:w="1169" w:type="dxa"/>
+            <w:tcW w:w="1400" w:type="dxa"/>
             <w:tcBorders>
               <w:top w:val="nil"/>
               <w:left w:val="nil"/>
@@ -1644,14 +1602,13 @@
                 <w:rFonts w:ascii="Calibri" w:eastAsia="Times New Roman" w:hAnsi="Calibri"/>
                 <w:color w:val="000000"/>
               </w:rPr>
-              <w:t>14.357</w:t>
+              <w:t>23</w:t>
             </w:r>
           </w:p>
         </w:tc>
         <w:tc>
           <w:tcPr>
-            <w:tcW w:w="973" w:type="dxa"/>
-            <w:gridSpan w:val="2"/>
+            <w:tcW w:w="600" w:type="dxa"/>
             <w:tcBorders>
               <w:top w:val="nil"/>
               <w:left w:val="nil"/>
@@ -1671,55 +1628,11 @@
                 <w:color w:val="000000"/>
               </w:rPr>
             </w:pPr>
-            <w:r>
-              <w:rPr>
-                <w:rFonts w:ascii="Calibri" w:eastAsia="Times New Roman" w:hAnsi="Calibri"/>
-                <w:color w:val="000000"/>
-              </w:rPr>
-              <w:t>21.018</w:t>
-            </w:r>
-          </w:p>
-        </w:tc>
-        <w:tc>
-          <w:tcPr>
-            <w:tcW w:w="510" w:type="dxa"/>
-            <w:vAlign w:val="center"/>
-            <w:hideMark/>
-          </w:tcPr>
-          <w:p>
-            <w:pPr>
-              <w:rPr>
-                <w:rFonts w:eastAsia="Times New Roman"/>
-                <w:sz w:val="20"/>
-                <w:szCs w:val="20"/>
-              </w:rPr>
-            </w:pPr>
           </w:p>
         </w:tc>
         <w:tc>
           <w:tcPr>
             <w:tcW w:w="1406" w:type="dxa"/>
-            <w:vAlign w:val="center"/>
-            <w:hideMark/>
-          </w:tcPr>
-          <w:p>
-            <w:pPr>
-              <w:rPr>
-                <w:rFonts w:eastAsia="Times New Roman"/>
-                <w:sz w:val="20"/>
-                <w:szCs w:val="20"/>
-              </w:rPr>
-            </w:pPr>
-          </w:p>
-        </w:tc>
-      </w:tr>
-      <w:tr>
-        <w:trPr>
-          <w:trHeight w:val="320"/>
-        </w:trPr>
-        <w:tc>
-          <w:tcPr>
-            <w:tcW w:w="2037" w:type="dxa"/>
             <w:tcBorders>
               <w:top w:val="nil"/>
               <w:left w:val="nil"/>
@@ -1734,6 +1647,160 @@
           <w:p>
             <w:pPr>
               <w:rPr>
+                <w:rFonts w:eastAsia="Times New Roman"/>
+                <w:sz w:val="20"/>
+                <w:szCs w:val="20"/>
+              </w:rPr>
+            </w:pPr>
+          </w:p>
+        </w:tc>
+      </w:tr>
+      <w:tr>
+        <w:trPr>
+          <w:trHeight w:val="320"/>
+        </w:trPr>
+        <w:tc>
+          <w:tcPr>
+            <w:tcW w:w="1901" w:type="dxa"/>
+            <w:tcBorders>
+              <w:top w:val="nil"/>
+              <w:left w:val="nil"/>
+              <w:bottom w:val="nil"/>
+              <w:right w:val="nil"/>
+            </w:tcBorders>
+            <w:shd w:val="clear" w:color="auto" w:fill="auto"/>
+            <w:noWrap/>
+            <w:vAlign w:val="bottom"/>
+            <w:hideMark/>
+          </w:tcPr>
+          <w:p>
+            <w:pPr>
+              <w:rPr>
+                <w:rFonts w:eastAsia="Times New Roman"/>
+                <w:sz w:val="20"/>
+                <w:szCs w:val="20"/>
+              </w:rPr>
+            </w:pPr>
+          </w:p>
+        </w:tc>
+        <w:tc>
+          <w:tcPr>
+            <w:tcW w:w="1400" w:type="dxa"/>
+            <w:tcBorders>
+              <w:top w:val="nil"/>
+              <w:left w:val="nil"/>
+              <w:bottom w:val="nil"/>
+              <w:right w:val="nil"/>
+            </w:tcBorders>
+            <w:shd w:val="clear" w:color="auto" w:fill="auto"/>
+            <w:noWrap/>
+            <w:vAlign w:val="bottom"/>
+            <w:hideMark/>
+          </w:tcPr>
+          <w:p>
+            <w:pPr>
+              <w:rPr>
+                <w:rFonts w:eastAsia="Times New Roman"/>
+                <w:sz w:val="20"/>
+                <w:szCs w:val="20"/>
+              </w:rPr>
+            </w:pPr>
+          </w:p>
+        </w:tc>
+        <w:tc>
+          <w:tcPr>
+            <w:tcW w:w="600" w:type="dxa"/>
+            <w:tcBorders>
+              <w:top w:val="nil"/>
+              <w:left w:val="nil"/>
+              <w:bottom w:val="nil"/>
+              <w:right w:val="nil"/>
+            </w:tcBorders>
+            <w:shd w:val="clear" w:color="auto" w:fill="auto"/>
+            <w:noWrap/>
+            <w:vAlign w:val="bottom"/>
+            <w:hideMark/>
+          </w:tcPr>
+          <w:p>
+            <w:pPr>
+              <w:rPr>
+                <w:rFonts w:eastAsia="Times New Roman"/>
+                <w:sz w:val="20"/>
+                <w:szCs w:val="20"/>
+              </w:rPr>
+            </w:pPr>
+          </w:p>
+        </w:tc>
+        <w:tc>
+          <w:tcPr>
+            <w:tcW w:w="1406" w:type="dxa"/>
+            <w:tcBorders>
+              <w:top w:val="nil"/>
+              <w:left w:val="nil"/>
+              <w:bottom w:val="nil"/>
+              <w:right w:val="nil"/>
+            </w:tcBorders>
+            <w:shd w:val="clear" w:color="auto" w:fill="auto"/>
+            <w:noWrap/>
+            <w:vAlign w:val="bottom"/>
+            <w:hideMark/>
+          </w:tcPr>
+          <w:p>
+            <w:pPr>
+              <w:rPr>
+                <w:rFonts w:eastAsia="Times New Roman"/>
+                <w:sz w:val="20"/>
+                <w:szCs w:val="20"/>
+              </w:rPr>
+            </w:pPr>
+          </w:p>
+        </w:tc>
+      </w:tr>
+      <w:tr>
+        <w:trPr>
+          <w:trHeight w:val="320"/>
+        </w:trPr>
+        <w:tc>
+          <w:tcPr>
+            <w:tcW w:w="1901" w:type="dxa"/>
+            <w:tcBorders>
+              <w:top w:val="nil"/>
+              <w:left w:val="nil"/>
+              <w:bottom w:val="nil"/>
+              <w:right w:val="nil"/>
+            </w:tcBorders>
+            <w:shd w:val="clear" w:color="auto" w:fill="auto"/>
+            <w:noWrap/>
+            <w:vAlign w:val="bottom"/>
+            <w:hideMark/>
+          </w:tcPr>
+          <w:p>
+            <w:pPr>
+              <w:rPr>
+                <w:rFonts w:eastAsia="Times New Roman"/>
+                <w:sz w:val="20"/>
+                <w:szCs w:val="20"/>
+              </w:rPr>
+            </w:pPr>
+          </w:p>
+        </w:tc>
+        <w:tc>
+          <w:tcPr>
+            <w:tcW w:w="1400" w:type="dxa"/>
+            <w:tcBorders>
+              <w:top w:val="nil"/>
+              <w:left w:val="nil"/>
+              <w:bottom w:val="nil"/>
+              <w:right w:val="nil"/>
+            </w:tcBorders>
+            <w:shd w:val="clear" w:color="auto" w:fill="auto"/>
+            <w:noWrap/>
+            <w:vAlign w:val="bottom"/>
+            <w:hideMark/>
+          </w:tcPr>
+          <w:p>
+            <w:pPr>
+              <w:rPr>
                 <w:rFonts w:ascii="Calibri" w:eastAsia="Times New Roman" w:hAnsi="Calibri"/>
                 <w:color w:val="000000"/>
               </w:rPr>
@@ -1743,13 +1810,101 @@
                 <w:rFonts w:ascii="Calibri" w:eastAsia="Times New Roman" w:hAnsi="Calibri"/>
                 <w:color w:val="000000"/>
               </w:rPr>
-              <w:t>Standard Deviation</w:t>
+              <w:t>Congruent</w:t>
             </w:r>
           </w:p>
         </w:tc>
         <w:tc>
           <w:tcPr>
-            <w:tcW w:w="1169" w:type="dxa"/>
+            <w:tcW w:w="600" w:type="dxa"/>
+            <w:tcBorders>
+              <w:top w:val="nil"/>
+              <w:left w:val="nil"/>
+              <w:bottom w:val="nil"/>
+              <w:right w:val="nil"/>
+            </w:tcBorders>
+            <w:shd w:val="clear" w:color="auto" w:fill="auto"/>
+            <w:noWrap/>
+            <w:vAlign w:val="bottom"/>
+            <w:hideMark/>
+          </w:tcPr>
+          <w:p>
+            <w:pPr>
+              <w:rPr>
+                <w:rFonts w:ascii="Calibri" w:eastAsia="Times New Roman" w:hAnsi="Calibri"/>
+                <w:color w:val="000000"/>
+              </w:rPr>
+            </w:pPr>
+          </w:p>
+        </w:tc>
+        <w:tc>
+          <w:tcPr>
+            <w:tcW w:w="1406" w:type="dxa"/>
+            <w:tcBorders>
+              <w:top w:val="nil"/>
+              <w:left w:val="nil"/>
+              <w:bottom w:val="nil"/>
+              <w:right w:val="nil"/>
+            </w:tcBorders>
+            <w:shd w:val="clear" w:color="auto" w:fill="auto"/>
+            <w:noWrap/>
+            <w:vAlign w:val="bottom"/>
+            <w:hideMark/>
+          </w:tcPr>
+          <w:p>
+            <w:pPr>
+              <w:rPr>
+                <w:rFonts w:ascii="Calibri" w:eastAsia="Times New Roman" w:hAnsi="Calibri"/>
+                <w:color w:val="000000"/>
+              </w:rPr>
+            </w:pPr>
+            <w:r>
+              <w:rPr>
+                <w:rFonts w:ascii="Calibri" w:eastAsia="Times New Roman" w:hAnsi="Calibri"/>
+                <w:color w:val="000000"/>
+              </w:rPr>
+              <w:t>Incongruent</w:t>
+            </w:r>
+          </w:p>
+        </w:tc>
+      </w:tr>
+      <w:tr>
+        <w:trPr>
+          <w:trHeight w:val="320"/>
+        </w:trPr>
+        <w:tc>
+          <w:tcPr>
+            <w:tcW w:w="1901" w:type="dxa"/>
+            <w:tcBorders>
+              <w:top w:val="nil"/>
+              <w:left w:val="nil"/>
+              <w:bottom w:val="nil"/>
+              <w:right w:val="nil"/>
+            </w:tcBorders>
+            <w:shd w:val="clear" w:color="auto" w:fill="auto"/>
+            <w:noWrap/>
+            <w:vAlign w:val="bottom"/>
+            <w:hideMark/>
+          </w:tcPr>
+          <w:p>
+            <w:pPr>
+              <w:rPr>
+                <w:rFonts w:ascii="Calibri" w:eastAsia="Times New Roman" w:hAnsi="Calibri"/>
+                <w:color w:val="000000"/>
+              </w:rPr>
+            </w:pPr>
+            <w:r>
+              <w:rPr>
+                <w:rFonts w:ascii="Calibri" w:eastAsia="Times New Roman" w:hAnsi="Calibri"/>
+                <w:color w:val="000000"/>
+              </w:rPr>
+              <w:t>Average</w:t>
+            </w:r>
+          </w:p>
+        </w:tc>
+        <w:tc>
+          <w:tcPr>
+            <w:tcW w:w="1400" w:type="dxa"/>
             <w:tcBorders>
               <w:top w:val="nil"/>
               <w:left w:val="nil"/>
@@ -1774,14 +1929,13 @@
                 <w:rFonts w:ascii="Calibri" w:eastAsia="Times New Roman" w:hAnsi="Calibri"/>
                 <w:color w:val="000000"/>
               </w:rPr>
-              <w:t>3.484</w:t>
+              <w:t>14.051</w:t>
             </w:r>
           </w:p>
         </w:tc>
         <w:tc>
           <w:tcPr>
-            <w:tcW w:w="973" w:type="dxa"/>
-            <w:gridSpan w:val="2"/>
+            <w:tcW w:w="600" w:type="dxa"/>
             <w:tcBorders>
               <w:top w:val="nil"/>
               <w:left w:val="nil"/>
@@ -1801,55 +1955,11 @@
                 <w:color w:val="000000"/>
               </w:rPr>
             </w:pPr>
-            <w:r>
-              <w:rPr>
-                <w:rFonts w:ascii="Calibri" w:eastAsia="Times New Roman" w:hAnsi="Calibri"/>
-                <w:color w:val="000000"/>
-              </w:rPr>
-              <w:t>4.696</w:t>
-            </w:r>
-          </w:p>
-        </w:tc>
-        <w:tc>
-          <w:tcPr>
-            <w:tcW w:w="510" w:type="dxa"/>
-            <w:vAlign w:val="center"/>
-            <w:hideMark/>
-          </w:tcPr>
-          <w:p>
-            <w:pPr>
-              <w:rPr>
-                <w:rFonts w:eastAsia="Times New Roman"/>
-                <w:sz w:val="20"/>
-                <w:szCs w:val="20"/>
-              </w:rPr>
-            </w:pPr>
           </w:p>
         </w:tc>
         <w:tc>
           <w:tcPr>
             <w:tcW w:w="1406" w:type="dxa"/>
-            <w:vAlign w:val="center"/>
-            <w:hideMark/>
-          </w:tcPr>
-          <w:p>
-            <w:pPr>
-              <w:rPr>
-                <w:rFonts w:eastAsia="Times New Roman"/>
-                <w:sz w:val="20"/>
-                <w:szCs w:val="20"/>
-              </w:rPr>
-            </w:pPr>
-          </w:p>
-        </w:tc>
-      </w:tr>
-      <w:tr>
-        <w:trPr>
-          <w:trHeight w:val="320"/>
-        </w:trPr>
-        <w:tc>
-          <w:tcPr>
-            <w:tcW w:w="2037" w:type="dxa"/>
             <w:tcBorders>
               <w:top w:val="nil"/>
               <w:left w:val="nil"/>
@@ -1869,11 +1979,23 @@
                 <w:color w:val="000000"/>
               </w:rPr>
             </w:pPr>
+            <w:r>
+              <w:rPr>
+                <w:rFonts w:ascii="Calibri" w:eastAsia="Times New Roman" w:hAnsi="Calibri"/>
+                <w:color w:val="000000"/>
+              </w:rPr>
+              <w:t>22.016</w:t>
+            </w:r>
           </w:p>
         </w:tc>
+      </w:tr>
+      <w:tr>
+        <w:trPr>
+          <w:trHeight w:val="320"/>
+        </w:trPr>
         <w:tc>
           <w:tcPr>
-            <w:tcW w:w="1169" w:type="dxa"/>
+            <w:tcW w:w="1901" w:type="dxa"/>
             <w:tcBorders>
               <w:top w:val="nil"/>
               <w:left w:val="nil"/>
@@ -1888,92 +2010,6 @@
           <w:p>
             <w:pPr>
               <w:rPr>
-                <w:rFonts w:eastAsia="Times New Roman"/>
-                <w:sz w:val="20"/>
-                <w:szCs w:val="20"/>
-              </w:rPr>
-            </w:pPr>
-          </w:p>
-        </w:tc>
-        <w:tc>
-          <w:tcPr>
-            <w:tcW w:w="973" w:type="dxa"/>
-            <w:gridSpan w:val="2"/>
-            <w:tcBorders>
-              <w:top w:val="nil"/>
-              <w:left w:val="nil"/>
-              <w:bottom w:val="nil"/>
-              <w:right w:val="nil"/>
-            </w:tcBorders>
-            <w:shd w:val="clear" w:color="auto" w:fill="auto"/>
-            <w:noWrap/>
-            <w:vAlign w:val="bottom"/>
-            <w:hideMark/>
-          </w:tcPr>
-          <w:p>
-            <w:pPr>
-              <w:rPr>
-                <w:rFonts w:eastAsia="Times New Roman"/>
-                <w:sz w:val="20"/>
-                <w:szCs w:val="20"/>
-              </w:rPr>
-            </w:pPr>
-          </w:p>
-        </w:tc>
-        <w:tc>
-          <w:tcPr>
-            <w:tcW w:w="510" w:type="dxa"/>
-            <w:vAlign w:val="center"/>
-            <w:hideMark/>
-          </w:tcPr>
-          <w:p>
-            <w:pPr>
-              <w:rPr>
-                <w:rFonts w:eastAsia="Times New Roman"/>
-                <w:sz w:val="20"/>
-                <w:szCs w:val="20"/>
-              </w:rPr>
-            </w:pPr>
-          </w:p>
-        </w:tc>
-        <w:tc>
-          <w:tcPr>
-            <w:tcW w:w="1406" w:type="dxa"/>
-            <w:vAlign w:val="center"/>
-            <w:hideMark/>
-          </w:tcPr>
-          <w:p>
-            <w:pPr>
-              <w:rPr>
-                <w:rFonts w:eastAsia="Times New Roman"/>
-                <w:sz w:val="20"/>
-                <w:szCs w:val="20"/>
-              </w:rPr>
-            </w:pPr>
-          </w:p>
-        </w:tc>
-      </w:tr>
-      <w:tr>
-        <w:trPr>
-          <w:trHeight w:val="320"/>
-        </w:trPr>
-        <w:tc>
-          <w:tcPr>
-            <w:tcW w:w="2037" w:type="dxa"/>
-            <w:tcBorders>
-              <w:top w:val="nil"/>
-              <w:left w:val="nil"/>
-              <w:bottom w:val="nil"/>
-              <w:right w:val="nil"/>
-            </w:tcBorders>
-            <w:shd w:val="clear" w:color="auto" w:fill="auto"/>
-            <w:noWrap/>
-            <w:vAlign w:val="bottom"/>
-            <w:hideMark/>
-          </w:tcPr>
-          <w:p>
-            <w:pPr>
-              <w:rPr>
                 <w:rFonts w:ascii="Calibri" w:eastAsia="Times New Roman" w:hAnsi="Calibri"/>
                 <w:color w:val="000000"/>
               </w:rPr>
@@ -1983,13 +2019,13 @@
                 <w:rFonts w:ascii="Calibri" w:eastAsia="Times New Roman" w:hAnsi="Calibri"/>
                 <w:color w:val="000000"/>
               </w:rPr>
-              <w:t>Mean Difference</w:t>
+              <w:t>Median</w:t>
             </w:r>
           </w:p>
         </w:tc>
         <w:tc>
           <w:tcPr>
-            <w:tcW w:w="1169" w:type="dxa"/>
+            <w:tcW w:w="1400" w:type="dxa"/>
             <w:tcBorders>
               <w:top w:val="nil"/>
               <w:left w:val="nil"/>
@@ -2014,14 +2050,13 @@
                 <w:rFonts w:ascii="Calibri" w:eastAsia="Times New Roman" w:hAnsi="Calibri"/>
                 <w:color w:val="000000"/>
               </w:rPr>
-              <w:t>7.965</w:t>
+              <w:t>14.357</w:t>
             </w:r>
           </w:p>
         </w:tc>
         <w:tc>
           <w:tcPr>
-            <w:tcW w:w="973" w:type="dxa"/>
-            <w:gridSpan w:val="2"/>
+            <w:tcW w:w="600" w:type="dxa"/>
             <w:tcBorders>
               <w:top w:val="nil"/>
               <w:left w:val="nil"/>
@@ -2045,74 +2080,7 @@
         </w:tc>
         <w:tc>
           <w:tcPr>
-            <w:tcW w:w="510" w:type="dxa"/>
-            <w:vAlign w:val="center"/>
-            <w:hideMark/>
-          </w:tcPr>
-          <w:p>
-            <w:pPr>
-              <w:rPr>
-                <w:rFonts w:eastAsia="Times New Roman"/>
-                <w:sz w:val="20"/>
-                <w:szCs w:val="20"/>
-              </w:rPr>
-            </w:pPr>
-          </w:p>
-        </w:tc>
-        <w:tc>
-          <w:tcPr>
             <w:tcW w:w="1406" w:type="dxa"/>
-            <w:vAlign w:val="center"/>
-            <w:hideMark/>
-          </w:tcPr>
-          <w:p>
-            <w:pPr>
-              <w:rPr>
-                <w:rFonts w:eastAsia="Times New Roman"/>
-                <w:sz w:val="20"/>
-                <w:szCs w:val="20"/>
-              </w:rPr>
-            </w:pPr>
-          </w:p>
-        </w:tc>
-      </w:tr>
-      <w:tr>
-        <w:trPr>
-          <w:trHeight w:val="320"/>
-        </w:trPr>
-        <w:tc>
-          <w:tcPr>
-            <w:tcW w:w="2037" w:type="dxa"/>
-            <w:tcBorders>
-              <w:top w:val="nil"/>
-              <w:left w:val="nil"/>
-              <w:bottom w:val="nil"/>
-              <w:right w:val="nil"/>
-            </w:tcBorders>
-            <w:shd w:val="clear" w:color="auto" w:fill="auto"/>
-            <w:noWrap/>
-            <w:vAlign w:val="bottom"/>
-            <w:hideMark/>
-          </w:tcPr>
-          <w:p>
-            <w:pPr>
-              <w:rPr>
-                <w:rFonts w:ascii="Calibri" w:eastAsia="Times New Roman" w:hAnsi="Calibri"/>
-                <w:color w:val="000000"/>
-              </w:rPr>
-            </w:pPr>
-            <w:r>
-              <w:rPr>
-                <w:rFonts w:ascii="Calibri" w:eastAsia="Times New Roman" w:hAnsi="Calibri"/>
-                <w:color w:val="000000"/>
-              </w:rPr>
-              <w:t>Deviation Difference</w:t>
-            </w:r>
-          </w:p>
-        </w:tc>
-        <w:tc>
-          <w:tcPr>
-            <w:tcW w:w="1169" w:type="dxa"/>
             <w:tcBorders>
               <w:top w:val="nil"/>
               <w:left w:val="nil"/>
@@ -2137,14 +2105,48 @@
                 <w:rFonts w:ascii="Calibri" w:eastAsia="Times New Roman" w:hAnsi="Calibri"/>
                 <w:color w:val="000000"/>
               </w:rPr>
-              <w:t>5.848</w:t>
+              <w:t>21.018</w:t>
+            </w:r>
+          </w:p>
+        </w:tc>
+      </w:tr>
+      <w:tr>
+        <w:trPr>
+          <w:trHeight w:val="320"/>
+        </w:trPr>
+        <w:tc>
+          <w:tcPr>
+            <w:tcW w:w="1901" w:type="dxa"/>
+            <w:tcBorders>
+              <w:top w:val="nil"/>
+              <w:left w:val="nil"/>
+              <w:bottom w:val="nil"/>
+              <w:right w:val="nil"/>
+            </w:tcBorders>
+            <w:shd w:val="clear" w:color="auto" w:fill="auto"/>
+            <w:noWrap/>
+            <w:vAlign w:val="bottom"/>
+            <w:hideMark/>
+          </w:tcPr>
+          <w:p>
+            <w:pPr>
+              <w:rPr>
+                <w:rFonts w:ascii="Calibri" w:eastAsia="Times New Roman" w:hAnsi="Calibri"/>
+                <w:color w:val="000000"/>
+              </w:rPr>
+            </w:pPr>
+            <w:r>
+              <w:rPr>
+                <w:rFonts w:ascii="Calibri" w:eastAsia="Times New Roman" w:hAnsi="Calibri"/>
+                <w:color w:val="000000"/>
+              </w:rPr>
+              <w:t>Standard Deviation</w:t>
             </w:r>
           </w:p>
         </w:tc>
         <w:tc>
           <w:tcPr>
-            <w:tcW w:w="973" w:type="dxa"/>
-            <w:gridSpan w:val="2"/>
+            <w:tcW w:w="1400" w:type="dxa"/>
             <w:tcBorders>
               <w:top w:val="nil"/>
               <w:left w:val="nil"/>
@@ -2164,188 +2166,18 @@
                 <w:color w:val="000000"/>
               </w:rPr>
             </w:pPr>
-          </w:p>
-        </w:tc>
-        <w:tc>
-          <w:tcPr>
-            <w:tcW w:w="510" w:type="dxa"/>
-            <w:vAlign w:val="center"/>
-            <w:hideMark/>
-          </w:tcPr>
-          <w:p>
-            <w:pPr>
-              <w:rPr>
-                <w:rFonts w:eastAsia="Times New Roman"/>
-                <w:sz w:val="20"/>
-                <w:szCs w:val="20"/>
-              </w:rPr>
-            </w:pPr>
-          </w:p>
-        </w:tc>
-        <w:tc>
-          <w:tcPr>
-            <w:tcW w:w="1406" w:type="dxa"/>
-            <w:vAlign w:val="center"/>
-            <w:hideMark/>
-          </w:tcPr>
-          <w:p>
-            <w:pPr>
-              <w:rPr>
-                <w:rFonts w:eastAsia="Times New Roman"/>
-                <w:sz w:val="20"/>
-                <w:szCs w:val="20"/>
-              </w:rPr>
-            </w:pPr>
-          </w:p>
-        </w:tc>
-      </w:tr>
-      <w:tr>
-        <w:trPr>
-          <w:trHeight w:val="320"/>
-        </w:trPr>
-        <w:tc>
-          <w:tcPr>
-            <w:tcW w:w="2037" w:type="dxa"/>
-            <w:tcBorders>
-              <w:top w:val="nil"/>
-              <w:left w:val="nil"/>
-              <w:bottom w:val="nil"/>
-              <w:right w:val="nil"/>
-            </w:tcBorders>
-            <w:shd w:val="clear" w:color="auto" w:fill="auto"/>
-            <w:noWrap/>
-            <w:vAlign w:val="bottom"/>
-            <w:hideMark/>
-          </w:tcPr>
-          <w:p>
-            <w:pPr>
-              <w:rPr>
-                <w:rFonts w:eastAsia="Times New Roman"/>
-                <w:sz w:val="20"/>
-                <w:szCs w:val="20"/>
-              </w:rPr>
-            </w:pPr>
-          </w:p>
-        </w:tc>
-        <w:tc>
-          <w:tcPr>
-            <w:tcW w:w="1169" w:type="dxa"/>
-            <w:tcBorders>
-              <w:top w:val="nil"/>
-              <w:left w:val="nil"/>
-              <w:bottom w:val="nil"/>
-              <w:right w:val="nil"/>
-            </w:tcBorders>
-            <w:shd w:val="clear" w:color="auto" w:fill="auto"/>
-            <w:noWrap/>
-            <w:vAlign w:val="bottom"/>
-            <w:hideMark/>
-          </w:tcPr>
-          <w:p>
-            <w:pPr>
-              <w:rPr>
-                <w:rFonts w:eastAsia="Times New Roman"/>
-                <w:sz w:val="20"/>
-                <w:szCs w:val="20"/>
-              </w:rPr>
-            </w:pPr>
-          </w:p>
-        </w:tc>
-        <w:tc>
-          <w:tcPr>
-            <w:tcW w:w="973" w:type="dxa"/>
-            <w:gridSpan w:val="2"/>
-            <w:tcBorders>
-              <w:top w:val="nil"/>
-              <w:left w:val="nil"/>
-              <w:bottom w:val="nil"/>
-              <w:right w:val="nil"/>
-            </w:tcBorders>
-            <w:shd w:val="clear" w:color="auto" w:fill="auto"/>
-            <w:noWrap/>
-            <w:vAlign w:val="bottom"/>
-            <w:hideMark/>
-          </w:tcPr>
-          <w:p>
-            <w:pPr>
-              <w:rPr>
-                <w:rFonts w:eastAsia="Times New Roman"/>
-                <w:sz w:val="20"/>
-                <w:szCs w:val="20"/>
-              </w:rPr>
-            </w:pPr>
-          </w:p>
-        </w:tc>
-        <w:tc>
-          <w:tcPr>
-            <w:tcW w:w="510" w:type="dxa"/>
-            <w:vAlign w:val="center"/>
-            <w:hideMark/>
-          </w:tcPr>
-          <w:p>
-            <w:pPr>
-              <w:rPr>
-                <w:rFonts w:eastAsia="Times New Roman"/>
-                <w:sz w:val="20"/>
-                <w:szCs w:val="20"/>
-              </w:rPr>
-            </w:pPr>
-          </w:p>
-        </w:tc>
-        <w:tc>
-          <w:tcPr>
-            <w:tcW w:w="1406" w:type="dxa"/>
-            <w:vAlign w:val="center"/>
-            <w:hideMark/>
-          </w:tcPr>
-          <w:p>
-            <w:pPr>
-              <w:rPr>
-                <w:rFonts w:eastAsia="Times New Roman"/>
-                <w:sz w:val="20"/>
-                <w:szCs w:val="20"/>
-              </w:rPr>
-            </w:pPr>
-          </w:p>
-        </w:tc>
-      </w:tr>
-      <w:tr>
-        <w:trPr>
-          <w:trHeight w:val="320"/>
-        </w:trPr>
-        <w:tc>
-          <w:tcPr>
-            <w:tcW w:w="2037" w:type="dxa"/>
-            <w:tcBorders>
-              <w:top w:val="nil"/>
-              <w:left w:val="nil"/>
-              <w:bottom w:val="nil"/>
-              <w:right w:val="nil"/>
-            </w:tcBorders>
-            <w:shd w:val="clear" w:color="auto" w:fill="auto"/>
-            <w:noWrap/>
-            <w:vAlign w:val="bottom"/>
-            <w:hideMark/>
-          </w:tcPr>
-          <w:p>
-            <w:pPr>
+            <w:r>
               <w:rPr>
                 <w:rFonts w:ascii="Calibri" w:eastAsia="Times New Roman" w:hAnsi="Calibri"/>
                 <w:color w:val="000000"/>
               </w:rPr>
-            </w:pPr>
-            <w:r>
-              <w:rPr>
-                <w:rFonts w:ascii="Calibri" w:eastAsia="Times New Roman" w:hAnsi="Calibri"/>
-                <w:color w:val="000000"/>
-              </w:rPr>
-              <w:t>Standard Error</w:t>
+              <w:t>3.559</w:t>
             </w:r>
           </w:p>
         </w:tc>
         <w:tc>
           <w:tcPr>
-            <w:tcW w:w="1169" w:type="dxa"/>
+            <w:tcW w:w="600" w:type="dxa"/>
             <w:tcBorders>
               <w:top w:val="nil"/>
               <w:left w:val="nil"/>
@@ -2365,19 +2197,11 @@
                 <w:color w:val="000000"/>
               </w:rPr>
             </w:pPr>
-            <w:r>
-              <w:rPr>
-                <w:rFonts w:ascii="Calibri" w:eastAsia="Times New Roman" w:hAnsi="Calibri"/>
-                <w:color w:val="000000"/>
-              </w:rPr>
-              <w:t>6.532</w:t>
-            </w:r>
           </w:p>
         </w:tc>
         <w:tc>
           <w:tcPr>
-            <w:tcW w:w="973" w:type="dxa"/>
-            <w:gridSpan w:val="2"/>
+            <w:tcW w:w="1406" w:type="dxa"/>
             <w:tcBorders>
               <w:top w:val="nil"/>
               <w:left w:val="nil"/>
@@ -2397,12 +2221,80 @@
                 <w:color w:val="000000"/>
               </w:rPr>
             </w:pPr>
+            <w:r>
+              <w:rPr>
+                <w:rFonts w:ascii="Calibri" w:eastAsia="Times New Roman" w:hAnsi="Calibri"/>
+                <w:color w:val="000000"/>
+              </w:rPr>
+              <w:t>4.797</w:t>
+            </w:r>
+          </w:p>
+        </w:tc>
+      </w:tr>
+      <w:tr>
+        <w:trPr>
+          <w:trHeight w:val="320"/>
+        </w:trPr>
+        <w:tc>
+          <w:tcPr>
+            <w:tcW w:w="1901" w:type="dxa"/>
+            <w:tcBorders>
+              <w:top w:val="nil"/>
+              <w:left w:val="nil"/>
+              <w:bottom w:val="nil"/>
+              <w:right w:val="nil"/>
+            </w:tcBorders>
+            <w:shd w:val="clear" w:color="auto" w:fill="auto"/>
+            <w:noWrap/>
+            <w:vAlign w:val="bottom"/>
+            <w:hideMark/>
+          </w:tcPr>
+          <w:p>
+            <w:pPr>
+              <w:jc w:val="right"/>
+              <w:rPr>
+                <w:rFonts w:ascii="Calibri" w:eastAsia="Times New Roman" w:hAnsi="Calibri"/>
+                <w:color w:val="000000"/>
+              </w:rPr>
+            </w:pPr>
           </w:p>
         </w:tc>
         <w:tc>
           <w:tcPr>
-            <w:tcW w:w="510" w:type="dxa"/>
-            <w:vAlign w:val="center"/>
+            <w:tcW w:w="1400" w:type="dxa"/>
+            <w:tcBorders>
+              <w:top w:val="nil"/>
+              <w:left w:val="nil"/>
+              <w:bottom w:val="nil"/>
+              <w:right w:val="nil"/>
+            </w:tcBorders>
+            <w:shd w:val="clear" w:color="auto" w:fill="auto"/>
+            <w:noWrap/>
+            <w:vAlign w:val="bottom"/>
+            <w:hideMark/>
+          </w:tcPr>
+          <w:p>
+            <w:pPr>
+              <w:rPr>
+                <w:rFonts w:eastAsia="Times New Roman"/>
+                <w:sz w:val="20"/>
+                <w:szCs w:val="20"/>
+              </w:rPr>
+            </w:pPr>
+          </w:p>
+        </w:tc>
+        <w:tc>
+          <w:tcPr>
+            <w:tcW w:w="600" w:type="dxa"/>
+            <w:tcBorders>
+              <w:top w:val="nil"/>
+              <w:left w:val="nil"/>
+              <w:bottom w:val="nil"/>
+              <w:right w:val="nil"/>
+            </w:tcBorders>
+            <w:shd w:val="clear" w:color="auto" w:fill="auto"/>
+            <w:noWrap/>
+            <w:vAlign w:val="bottom"/>
             <w:hideMark/>
           </w:tcPr>
           <w:p>
@@ -2418,7 +2310,458 @@
         <w:tc>
           <w:tcPr>
             <w:tcW w:w="1406" w:type="dxa"/>
-            <w:vAlign w:val="center"/>
+            <w:tcBorders>
+              <w:top w:val="nil"/>
+              <w:left w:val="nil"/>
+              <w:bottom w:val="nil"/>
+              <w:right w:val="nil"/>
+            </w:tcBorders>
+            <w:shd w:val="clear" w:color="auto" w:fill="auto"/>
+            <w:noWrap/>
+            <w:vAlign w:val="bottom"/>
+            <w:hideMark/>
+          </w:tcPr>
+          <w:p>
+            <w:pPr>
+              <w:rPr>
+                <w:rFonts w:eastAsia="Times New Roman"/>
+                <w:sz w:val="20"/>
+                <w:szCs w:val="20"/>
+              </w:rPr>
+            </w:pPr>
+          </w:p>
+        </w:tc>
+      </w:tr>
+      <w:tr>
+        <w:trPr>
+          <w:trHeight w:val="320"/>
+        </w:trPr>
+        <w:tc>
+          <w:tcPr>
+            <w:tcW w:w="1901" w:type="dxa"/>
+            <w:tcBorders>
+              <w:top w:val="nil"/>
+              <w:left w:val="nil"/>
+              <w:bottom w:val="nil"/>
+              <w:right w:val="nil"/>
+            </w:tcBorders>
+            <w:shd w:val="clear" w:color="auto" w:fill="auto"/>
+            <w:noWrap/>
+            <w:vAlign w:val="bottom"/>
+            <w:hideMark/>
+          </w:tcPr>
+          <w:p>
+            <w:pPr>
+              <w:rPr>
+                <w:rFonts w:ascii="Calibri" w:eastAsia="Times New Roman" w:hAnsi="Calibri"/>
+                <w:color w:val="000000"/>
+              </w:rPr>
+            </w:pPr>
+            <w:r>
+              <w:rPr>
+                <w:rFonts w:ascii="Calibri" w:eastAsia="Times New Roman" w:hAnsi="Calibri"/>
+                <w:color w:val="000000"/>
+              </w:rPr>
+              <w:t>Mean Difference</w:t>
+            </w:r>
+          </w:p>
+        </w:tc>
+        <w:tc>
+          <w:tcPr>
+            <w:tcW w:w="1400" w:type="dxa"/>
+            <w:tcBorders>
+              <w:top w:val="nil"/>
+              <w:left w:val="nil"/>
+              <w:bottom w:val="nil"/>
+              <w:right w:val="nil"/>
+            </w:tcBorders>
+            <w:shd w:val="clear" w:color="auto" w:fill="auto"/>
+            <w:noWrap/>
+            <w:vAlign w:val="bottom"/>
+            <w:hideMark/>
+          </w:tcPr>
+          <w:p>
+            <w:pPr>
+              <w:jc w:val="right"/>
+              <w:rPr>
+                <w:rFonts w:ascii="Calibri" w:eastAsia="Times New Roman" w:hAnsi="Calibri"/>
+                <w:color w:val="000000"/>
+              </w:rPr>
+            </w:pPr>
+            <w:r>
+              <w:rPr>
+                <w:rFonts w:ascii="Calibri" w:eastAsia="Times New Roman" w:hAnsi="Calibri"/>
+                <w:color w:val="000000"/>
+              </w:rPr>
+              <w:t>7.965</w:t>
+            </w:r>
+          </w:p>
+        </w:tc>
+        <w:tc>
+          <w:tcPr>
+            <w:tcW w:w="600" w:type="dxa"/>
+            <w:tcBorders>
+              <w:top w:val="nil"/>
+              <w:left w:val="nil"/>
+              <w:bottom w:val="nil"/>
+              <w:right w:val="nil"/>
+            </w:tcBorders>
+            <w:shd w:val="clear" w:color="auto" w:fill="auto"/>
+            <w:noWrap/>
+            <w:vAlign w:val="bottom"/>
+            <w:hideMark/>
+          </w:tcPr>
+          <w:p>
+            <w:pPr>
+              <w:jc w:val="right"/>
+              <w:rPr>
+                <w:rFonts w:ascii="Calibri" w:eastAsia="Times New Roman" w:hAnsi="Calibri"/>
+                <w:color w:val="000000"/>
+              </w:rPr>
+            </w:pPr>
+          </w:p>
+        </w:tc>
+        <w:tc>
+          <w:tcPr>
+            <w:tcW w:w="1406" w:type="dxa"/>
+            <w:tcBorders>
+              <w:top w:val="nil"/>
+              <w:left w:val="nil"/>
+              <w:bottom w:val="nil"/>
+              <w:right w:val="nil"/>
+            </w:tcBorders>
+            <w:shd w:val="clear" w:color="auto" w:fill="auto"/>
+            <w:noWrap/>
+            <w:vAlign w:val="bottom"/>
+            <w:hideMark/>
+          </w:tcPr>
+          <w:p>
+            <w:pPr>
+              <w:rPr>
+                <w:rFonts w:eastAsia="Times New Roman"/>
+                <w:sz w:val="20"/>
+                <w:szCs w:val="20"/>
+              </w:rPr>
+            </w:pPr>
+          </w:p>
+        </w:tc>
+      </w:tr>
+      <w:tr>
+        <w:trPr>
+          <w:trHeight w:val="320"/>
+        </w:trPr>
+        <w:tc>
+          <w:tcPr>
+            <w:tcW w:w="1901" w:type="dxa"/>
+            <w:tcBorders>
+              <w:top w:val="nil"/>
+              <w:left w:val="nil"/>
+              <w:bottom w:val="nil"/>
+              <w:right w:val="nil"/>
+            </w:tcBorders>
+            <w:shd w:val="clear" w:color="auto" w:fill="auto"/>
+            <w:noWrap/>
+            <w:vAlign w:val="bottom"/>
+            <w:hideMark/>
+          </w:tcPr>
+          <w:p>
+            <w:pPr>
+              <w:rPr>
+                <w:rFonts w:ascii="Calibri" w:eastAsia="Times New Roman" w:hAnsi="Calibri"/>
+                <w:color w:val="000000"/>
+              </w:rPr>
+            </w:pPr>
+            <w:r>
+              <w:rPr>
+                <w:rFonts w:ascii="Calibri" w:eastAsia="Times New Roman" w:hAnsi="Calibri"/>
+                <w:color w:val="000000"/>
+              </w:rPr>
+              <w:t>Standard Error</w:t>
+            </w:r>
+          </w:p>
+        </w:tc>
+        <w:tc>
+          <w:tcPr>
+            <w:tcW w:w="1400" w:type="dxa"/>
+            <w:tcBorders>
+              <w:top w:val="nil"/>
+              <w:left w:val="nil"/>
+              <w:bottom w:val="nil"/>
+              <w:right w:val="nil"/>
+            </w:tcBorders>
+            <w:shd w:val="clear" w:color="auto" w:fill="auto"/>
+            <w:noWrap/>
+            <w:vAlign w:val="bottom"/>
+            <w:hideMark/>
+          </w:tcPr>
+          <w:p>
+            <w:pPr>
+              <w:jc w:val="right"/>
+              <w:rPr>
+                <w:rFonts w:ascii="Calibri" w:eastAsia="Times New Roman" w:hAnsi="Calibri"/>
+                <w:color w:val="000000"/>
+              </w:rPr>
+            </w:pPr>
+            <w:r>
+              <w:rPr>
+                <w:rFonts w:ascii="Calibri" w:eastAsia="Times New Roman" w:hAnsi="Calibri"/>
+                <w:color w:val="000000"/>
+              </w:rPr>
+              <w:t>1.219</w:t>
+            </w:r>
+          </w:p>
+        </w:tc>
+        <w:tc>
+          <w:tcPr>
+            <w:tcW w:w="600" w:type="dxa"/>
+            <w:tcBorders>
+              <w:top w:val="nil"/>
+              <w:left w:val="nil"/>
+              <w:bottom w:val="nil"/>
+              <w:right w:val="nil"/>
+            </w:tcBorders>
+            <w:shd w:val="clear" w:color="auto" w:fill="auto"/>
+            <w:noWrap/>
+            <w:vAlign w:val="bottom"/>
+            <w:hideMark/>
+          </w:tcPr>
+          <w:p>
+            <w:pPr>
+              <w:jc w:val="right"/>
+              <w:rPr>
+                <w:rFonts w:ascii="Calibri" w:eastAsia="Times New Roman" w:hAnsi="Calibri"/>
+                <w:color w:val="000000"/>
+              </w:rPr>
+            </w:pPr>
+          </w:p>
+        </w:tc>
+        <w:tc>
+          <w:tcPr>
+            <w:tcW w:w="1406" w:type="dxa"/>
+            <w:tcBorders>
+              <w:top w:val="nil"/>
+              <w:left w:val="nil"/>
+              <w:bottom w:val="nil"/>
+              <w:right w:val="nil"/>
+            </w:tcBorders>
+            <w:shd w:val="clear" w:color="auto" w:fill="auto"/>
+            <w:noWrap/>
+            <w:vAlign w:val="bottom"/>
+            <w:hideMark/>
+          </w:tcPr>
+          <w:p>
+            <w:pPr>
+              <w:rPr>
+                <w:rFonts w:eastAsia="Times New Roman"/>
+                <w:sz w:val="20"/>
+                <w:szCs w:val="20"/>
+              </w:rPr>
+            </w:pPr>
+          </w:p>
+        </w:tc>
+      </w:tr>
+      <w:tr>
+        <w:trPr>
+          <w:trHeight w:val="320"/>
+        </w:trPr>
+        <w:tc>
+          <w:tcPr>
+            <w:tcW w:w="1901" w:type="dxa"/>
+            <w:tcBorders>
+              <w:top w:val="nil"/>
+              <w:left w:val="nil"/>
+              <w:bottom w:val="nil"/>
+              <w:right w:val="nil"/>
+            </w:tcBorders>
+            <w:shd w:val="clear" w:color="auto" w:fill="auto"/>
+            <w:noWrap/>
+            <w:vAlign w:val="bottom"/>
+            <w:hideMark/>
+          </w:tcPr>
+          <w:p>
+            <w:pPr>
+              <w:rPr>
+                <w:rFonts w:eastAsia="Times New Roman"/>
+                <w:sz w:val="20"/>
+                <w:szCs w:val="20"/>
+              </w:rPr>
+            </w:pPr>
+          </w:p>
+        </w:tc>
+        <w:tc>
+          <w:tcPr>
+            <w:tcW w:w="1400" w:type="dxa"/>
+            <w:tcBorders>
+              <w:top w:val="nil"/>
+              <w:left w:val="nil"/>
+              <w:bottom w:val="nil"/>
+              <w:right w:val="nil"/>
+            </w:tcBorders>
+            <w:shd w:val="clear" w:color="auto" w:fill="auto"/>
+            <w:noWrap/>
+            <w:vAlign w:val="bottom"/>
+            <w:hideMark/>
+          </w:tcPr>
+          <w:p>
+            <w:pPr>
+              <w:rPr>
+                <w:rFonts w:eastAsia="Times New Roman"/>
+                <w:sz w:val="20"/>
+                <w:szCs w:val="20"/>
+              </w:rPr>
+            </w:pPr>
+          </w:p>
+        </w:tc>
+        <w:tc>
+          <w:tcPr>
+            <w:tcW w:w="600" w:type="dxa"/>
+            <w:tcBorders>
+              <w:top w:val="nil"/>
+              <w:left w:val="nil"/>
+              <w:bottom w:val="nil"/>
+              <w:right w:val="nil"/>
+            </w:tcBorders>
+            <w:shd w:val="clear" w:color="auto" w:fill="auto"/>
+            <w:noWrap/>
+            <w:vAlign w:val="bottom"/>
+            <w:hideMark/>
+          </w:tcPr>
+          <w:p>
+            <w:pPr>
+              <w:rPr>
+                <w:rFonts w:eastAsia="Times New Roman"/>
+                <w:sz w:val="20"/>
+                <w:szCs w:val="20"/>
+              </w:rPr>
+            </w:pPr>
+          </w:p>
+        </w:tc>
+        <w:tc>
+          <w:tcPr>
+            <w:tcW w:w="1406" w:type="dxa"/>
+            <w:tcBorders>
+              <w:top w:val="nil"/>
+              <w:left w:val="nil"/>
+              <w:bottom w:val="nil"/>
+              <w:right w:val="nil"/>
+            </w:tcBorders>
+            <w:shd w:val="clear" w:color="auto" w:fill="auto"/>
+            <w:noWrap/>
+            <w:vAlign w:val="bottom"/>
+            <w:hideMark/>
+          </w:tcPr>
+          <w:p>
+            <w:pPr>
+              <w:rPr>
+                <w:rFonts w:eastAsia="Times New Roman"/>
+                <w:sz w:val="20"/>
+                <w:szCs w:val="20"/>
+              </w:rPr>
+            </w:pPr>
+          </w:p>
+        </w:tc>
+      </w:tr>
+      <w:tr>
+        <w:trPr>
+          <w:trHeight w:val="320"/>
+        </w:trPr>
+        <w:tc>
+          <w:tcPr>
+            <w:tcW w:w="1901" w:type="dxa"/>
+            <w:tcBorders>
+              <w:top w:val="nil"/>
+              <w:left w:val="nil"/>
+              <w:bottom w:val="nil"/>
+              <w:right w:val="nil"/>
+            </w:tcBorders>
+            <w:shd w:val="clear" w:color="auto" w:fill="auto"/>
+            <w:noWrap/>
+            <w:vAlign w:val="bottom"/>
+            <w:hideMark/>
+          </w:tcPr>
+          <w:p>
+            <w:pPr>
+              <w:rPr>
+                <w:rFonts w:ascii="Calibri" w:eastAsia="Times New Roman" w:hAnsi="Calibri"/>
+                <w:color w:val="000000"/>
+              </w:rPr>
+            </w:pPr>
+            <w:r>
+              <w:rPr>
+                <w:rFonts w:ascii="Calibri" w:eastAsia="Times New Roman" w:hAnsi="Calibri"/>
+                <w:color w:val="000000"/>
+              </w:rPr>
+              <w:t>T Stat</w:t>
+            </w:r>
+          </w:p>
+        </w:tc>
+        <w:tc>
+          <w:tcPr>
+            <w:tcW w:w="1400" w:type="dxa"/>
+            <w:tcBorders>
+              <w:top w:val="nil"/>
+              <w:left w:val="nil"/>
+              <w:bottom w:val="nil"/>
+              <w:right w:val="nil"/>
+            </w:tcBorders>
+            <w:shd w:val="clear" w:color="auto" w:fill="auto"/>
+            <w:noWrap/>
+            <w:vAlign w:val="bottom"/>
+            <w:hideMark/>
+          </w:tcPr>
+          <w:p>
+            <w:pPr>
+              <w:jc w:val="right"/>
+              <w:rPr>
+                <w:rFonts w:ascii="Calibri" w:eastAsia="Times New Roman" w:hAnsi="Calibri"/>
+                <w:color w:val="000000"/>
+              </w:rPr>
+            </w:pPr>
+            <w:r>
+              <w:rPr>
+                <w:rFonts w:ascii="Calibri" w:eastAsia="Times New Roman" w:hAnsi="Calibri"/>
+                <w:color w:val="000000"/>
+              </w:rPr>
+              <w:t>6.532</w:t>
+            </w:r>
+          </w:p>
+        </w:tc>
+        <w:tc>
+          <w:tcPr>
+            <w:tcW w:w="600" w:type="dxa"/>
+            <w:tcBorders>
+              <w:top w:val="nil"/>
+              <w:left w:val="nil"/>
+              <w:bottom w:val="nil"/>
+              <w:right w:val="nil"/>
+            </w:tcBorders>
+            <w:shd w:val="clear" w:color="auto" w:fill="auto"/>
+            <w:noWrap/>
+            <w:vAlign w:val="bottom"/>
+            <w:hideMark/>
+          </w:tcPr>
+          <w:p>
+            <w:pPr>
+              <w:jc w:val="right"/>
+              <w:rPr>
+                <w:rFonts w:ascii="Calibri" w:eastAsia="Times New Roman" w:hAnsi="Calibri"/>
+                <w:color w:val="000000"/>
+              </w:rPr>
+            </w:pPr>
+          </w:p>
+        </w:tc>
+        <w:tc>
+          <w:tcPr>
+            <w:tcW w:w="1406" w:type="dxa"/>
+            <w:tcBorders>
+              <w:top w:val="nil"/>
+              <w:left w:val="nil"/>
+              <w:bottom w:val="nil"/>
+              <w:right w:val="nil"/>
+            </w:tcBorders>
+            <w:shd w:val="clear" w:color="auto" w:fill="auto"/>
+            <w:noWrap/>
+            <w:vAlign w:val="bottom"/>
             <w:hideMark/>
           </w:tcPr>
           <w:p>
@@ -3142,8 +3485,6 @@
           <w:szCs w:val="22"/>
         </w:rPr>
       </w:pPr>
-      <w:bookmarkStart w:id="0" w:name="_GoBack"/>
-      <w:bookmarkEnd w:id="0"/>
     </w:p>
     <w:p/>
     <w:sectPr>
@@ -4054,11 +4395,11 @@
           <c:showPercent val="0"/>
           <c:showBubbleSize val="0"/>
         </c:dLbls>
-        <c:axId val="2079853888"/>
-        <c:axId val="-2107255600"/>
+        <c:axId val="-2130605248"/>
+        <c:axId val="2145484032"/>
       </c:scatterChart>
       <c:valAx>
-        <c:axId val="2079853888"/>
+        <c:axId val="-2130605248"/>
         <c:scaling>
           <c:orientation val="minMax"/>
         </c:scaling>
@@ -4156,12 +4497,12 @@
             <a:endParaRPr lang="en-US"/>
           </a:p>
         </c:txPr>
-        <c:crossAx val="-2107255600"/>
+        <c:crossAx val="2145484032"/>
         <c:crosses val="autoZero"/>
         <c:crossBetween val="midCat"/>
       </c:valAx>
       <c:valAx>
-        <c:axId val="-2107255600"/>
+        <c:axId val="2145484032"/>
         <c:scaling>
           <c:orientation val="minMax"/>
         </c:scaling>
@@ -4281,7 +4622,7 @@
             <a:endParaRPr lang="en-US"/>
           </a:p>
         </c:txPr>
-        <c:crossAx val="2079853888"/>
+        <c:crossAx val="-2130605248"/>
         <c:crosses val="autoZero"/>
         <c:crossBetween val="midCat"/>
       </c:valAx>

</xml_diff>

<commit_message>
fixed the standard error
</commit_message>
<xml_diff>
--- a/Statistics.docx
+++ b/Statistics.docx
@@ -68,27 +68,7 @@
           <w:sz w:val="22"/>
           <w:szCs w:val="22"/>
         </w:rPr>
-        <w:t xml:space="preserve">In a </w:t>
-      </w:r>
-      <w:proofErr w:type="spellStart"/>
-      <w:r>
-        <w:rPr>
-          <w:rFonts w:ascii="Arial" w:hAnsi="Arial" w:cs="Arial"/>
-          <w:color w:val="000000"/>
-          <w:sz w:val="22"/>
-          <w:szCs w:val="22"/>
-        </w:rPr>
-        <w:t>Stroop</w:t>
-      </w:r>
-      <w:proofErr w:type="spellEnd"/>
-      <w:r>
-        <w:rPr>
-          <w:rFonts w:ascii="Arial" w:hAnsi="Arial" w:cs="Arial"/>
-          <w:color w:val="000000"/>
-          <w:sz w:val="22"/>
-          <w:szCs w:val="22"/>
-        </w:rPr>
-        <w:t xml:space="preserve"> task, participants are presented with a list of words, with each word displayed in a color of ink. The participant’s task is to say out loud the </w:t>
+        <w:t>In a Stroop task, participants are presented with a list of words, with each word displayed in a color of ink. The participant’s task is to say out loud the </w:t>
       </w:r>
       <w:r>
         <w:rPr>
@@ -128,27 +108,7 @@
           <w:sz w:val="22"/>
           <w:szCs w:val="22"/>
         </w:rPr>
-        <w:t xml:space="preserve"> condition, the words being displayed are color words whose names match the colors in which they are printed: for </w:t>
-      </w:r>
-      <w:proofErr w:type="gramStart"/>
-      <w:r>
-        <w:rPr>
-          <w:rFonts w:ascii="Arial" w:hAnsi="Arial" w:cs="Arial"/>
-          <w:color w:val="000000"/>
-          <w:sz w:val="22"/>
-          <w:szCs w:val="22"/>
-        </w:rPr>
-        <w:t>example</w:t>
-      </w:r>
-      <w:proofErr w:type="gramEnd"/>
-      <w:r>
-        <w:rPr>
-          <w:rFonts w:ascii="Arial" w:hAnsi="Arial" w:cs="Arial"/>
-          <w:color w:val="000000"/>
-          <w:sz w:val="22"/>
-          <w:szCs w:val="22"/>
-        </w:rPr>
-        <w:t> </w:t>
+        <w:t> condition, the words being displayed are color words whose names match the colors in which they are printed: for example </w:t>
       </w:r>
       <w:r>
         <w:rPr>
@@ -204,27 +164,7 @@
           <w:sz w:val="22"/>
           <w:szCs w:val="22"/>
         </w:rPr>
-        <w:t xml:space="preserve"> condition, the words displayed are color words whose names do not match the colors in which they are printed: for </w:t>
-      </w:r>
-      <w:proofErr w:type="gramStart"/>
-      <w:r>
-        <w:rPr>
-          <w:rFonts w:ascii="Arial" w:hAnsi="Arial" w:cs="Arial"/>
-          <w:color w:val="000000"/>
-          <w:sz w:val="22"/>
-          <w:szCs w:val="22"/>
-        </w:rPr>
-        <w:t>example</w:t>
-      </w:r>
-      <w:proofErr w:type="gramEnd"/>
-      <w:r>
-        <w:rPr>
-          <w:rFonts w:ascii="Arial" w:hAnsi="Arial" w:cs="Arial"/>
-          <w:color w:val="000000"/>
-          <w:sz w:val="22"/>
-          <w:szCs w:val="22"/>
-        </w:rPr>
-        <w:t> </w:t>
+        <w:t> condition, the words displayed are color words whose names do not match the colors in which they are printed: for example </w:t>
       </w:r>
       <w:r>
         <w:rPr>
@@ -285,29 +225,7 @@
           <w:sz w:val="32"/>
           <w:szCs w:val="32"/>
         </w:rPr>
-        <w:t xml:space="preserve">Questions </w:t>
-      </w:r>
-      <w:proofErr w:type="gramStart"/>
-      <w:r>
-        <w:rPr>
-          <w:rFonts w:ascii="Trebuchet MS" w:eastAsia="Times New Roman" w:hAnsi="Trebuchet MS"/>
-          <w:color w:val="4A86E8"/>
-          <w:kern w:val="36"/>
-          <w:sz w:val="32"/>
-          <w:szCs w:val="32"/>
-        </w:rPr>
-        <w:t>For</w:t>
-      </w:r>
-      <w:proofErr w:type="gramEnd"/>
-      <w:r>
-        <w:rPr>
-          <w:rFonts w:ascii="Trebuchet MS" w:eastAsia="Times New Roman" w:hAnsi="Trebuchet MS"/>
-          <w:color w:val="4A86E8"/>
-          <w:kern w:val="36"/>
-          <w:sz w:val="32"/>
-          <w:szCs w:val="32"/>
-        </w:rPr>
-        <w:t xml:space="preserve"> Investigation</w:t>
+        <w:t>Questions For Investigation</w:t>
       </w:r>
     </w:p>
     <w:p>
@@ -1162,27 +1080,7 @@
           <w:sz w:val="22"/>
           <w:szCs w:val="22"/>
         </w:rPr>
-        <w:t xml:space="preserve">Now it’s your chance to try out the </w:t>
-      </w:r>
-      <w:proofErr w:type="spellStart"/>
-      <w:r>
-        <w:rPr>
-          <w:rFonts w:ascii="Arial" w:hAnsi="Arial" w:cs="Arial"/>
-          <w:color w:val="000000"/>
-          <w:sz w:val="22"/>
-          <w:szCs w:val="22"/>
-        </w:rPr>
-        <w:t>Stroop</w:t>
-      </w:r>
-      <w:proofErr w:type="spellEnd"/>
-      <w:r>
-        <w:rPr>
-          <w:rFonts w:ascii="Arial" w:hAnsi="Arial" w:cs="Arial"/>
-          <w:color w:val="000000"/>
-          <w:sz w:val="22"/>
-          <w:szCs w:val="22"/>
-        </w:rPr>
-        <w:t xml:space="preserve"> task for yourself. Go to </w:t>
+        <w:t>Now it’s your chance to try out the Stroop task for yourself. Go to </w:t>
       </w:r>
       <w:hyperlink r:id="rId5" w:history="1">
         <w:r>
@@ -1203,27 +1101,7 @@
           <w:sz w:val="22"/>
           <w:szCs w:val="22"/>
         </w:rPr>
-        <w:t xml:space="preserve">, which has a Java-based applet for performing the </w:t>
-      </w:r>
-      <w:proofErr w:type="spellStart"/>
-      <w:r>
-        <w:rPr>
-          <w:rFonts w:ascii="Arial" w:hAnsi="Arial" w:cs="Arial"/>
-          <w:color w:val="000000"/>
-          <w:sz w:val="22"/>
-          <w:szCs w:val="22"/>
-        </w:rPr>
-        <w:t>Stroop</w:t>
-      </w:r>
-      <w:proofErr w:type="spellEnd"/>
-      <w:r>
-        <w:rPr>
-          <w:rFonts w:ascii="Arial" w:hAnsi="Arial" w:cs="Arial"/>
-          <w:color w:val="000000"/>
-          <w:sz w:val="22"/>
-          <w:szCs w:val="22"/>
-        </w:rPr>
-        <w:t xml:space="preserve"> task. Record the times that you received on the task (you do not need to submit your times to the site.) Now, download </w:t>
+        <w:t>, which has a Java-based applet for performing the Stroop task. Record the times that you received on the task (you do not need to submit your times to the site.) Now, download </w:t>
       </w:r>
       <w:hyperlink r:id="rId6" w:history="1">
         <w:r>
@@ -1538,8 +1416,6 @@
             </w:pPr>
           </w:p>
         </w:tc>
-        <w:bookmarkStart w:id="0" w:name="_GoBack"/>
-        <w:bookmarkEnd w:id="0"/>
       </w:tr>
       <w:tr>
         <w:trPr>
@@ -2833,27 +2709,51 @@
           <w:sz w:val="22"/>
           <w:szCs w:val="22"/>
         </w:rPr>
-        <w:t xml:space="preserve">In the below plot, we can see there there </w:t>
-      </w:r>
-      <w:proofErr w:type="gramStart"/>
-      <w:r>
-        <w:rPr>
-          <w:rFonts w:ascii="Arial" w:hAnsi="Arial" w:cs="Arial"/>
-          <w:color w:val="000000"/>
-          <w:sz w:val="22"/>
-          <w:szCs w:val="22"/>
-        </w:rPr>
-        <w:t>a</w:t>
-      </w:r>
-      <w:proofErr w:type="gramEnd"/>
-      <w:r>
-        <w:rPr>
-          <w:rFonts w:ascii="Arial" w:hAnsi="Arial" w:cs="Arial"/>
-          <w:color w:val="000000"/>
-          <w:sz w:val="22"/>
-          <w:szCs w:val="22"/>
-        </w:rPr>
-        <w:t xml:space="preserve"> appears to be an increase in processing time when moving to incongruent words and colors. The plot shows a general upward movement in times highlighted in the regression. However, there are also some outliers in the incongruent dataset (mean is much higher than median). So that could be throwing off the regression and visuals. </w:t>
+        <w:t xml:space="preserve">In the below plot, we can see </w:t>
+      </w:r>
+      <w:r>
+        <w:rPr>
+          <w:rFonts w:ascii="Arial" w:hAnsi="Arial" w:cs="Arial"/>
+          <w:color w:val="000000"/>
+          <w:sz w:val="22"/>
+          <w:szCs w:val="22"/>
+        </w:rPr>
+        <w:t>that</w:t>
+      </w:r>
+      <w:bookmarkStart w:id="0" w:name="_GoBack"/>
+      <w:bookmarkEnd w:id="0"/>
+      <w:r>
+        <w:rPr>
+          <w:rFonts w:ascii="Arial" w:hAnsi="Arial" w:cs="Arial"/>
+          <w:color w:val="000000"/>
+          <w:sz w:val="22"/>
+          <w:szCs w:val="22"/>
+        </w:rPr>
+        <w:t xml:space="preserve"> there a appears to be an increase in processing time when moving to incongruent words and colors. The plot shows a general upward movement in times highlighted in the regression. However, there are also some outliers in the incongruent dataset (mean is much higher than median). So that could be throwing off the regression and visuals.</w:t>
+      </w:r>
+    </w:p>
+    <w:p>
+      <w:pPr>
+        <w:pStyle w:val="ListParagraph"/>
+        <w:numPr>
+          <w:ilvl w:val="1"/>
+          <w:numId w:val="1"/>
+        </w:numPr>
+        <w:rPr>
+          <w:rFonts w:ascii="Arial" w:hAnsi="Arial" w:cs="Arial"/>
+          <w:color w:val="000000"/>
+          <w:sz w:val="22"/>
+          <w:szCs w:val="22"/>
+        </w:rPr>
+      </w:pPr>
+      <w:r>
+        <w:rPr>
+          <w:rFonts w:ascii="Arial" w:hAnsi="Arial" w:cs="Arial"/>
+          <w:color w:val="000000"/>
+          <w:sz w:val="22"/>
+          <w:szCs w:val="22"/>
+        </w:rPr>
+        <w:t xml:space="preserve"> </w:t>
       </w:r>
       <w:r>
         <w:rPr>
@@ -4395,11 +4295,11 @@
           <c:showPercent val="0"/>
           <c:showBubbleSize val="0"/>
         </c:dLbls>
-        <c:axId val="-2130605248"/>
-        <c:axId val="2145484032"/>
+        <c:axId val="-2102096768"/>
+        <c:axId val="-2102156800"/>
       </c:scatterChart>
       <c:valAx>
-        <c:axId val="-2130605248"/>
+        <c:axId val="-2102096768"/>
         <c:scaling>
           <c:orientation val="minMax"/>
         </c:scaling>
@@ -4497,12 +4397,12 @@
             <a:endParaRPr lang="en-US"/>
           </a:p>
         </c:txPr>
-        <c:crossAx val="2145484032"/>
+        <c:crossAx val="-2102156800"/>
         <c:crosses val="autoZero"/>
         <c:crossBetween val="midCat"/>
       </c:valAx>
       <c:valAx>
-        <c:axId val="2145484032"/>
+        <c:axId val="-2102156800"/>
         <c:scaling>
           <c:orientation val="minMax"/>
         </c:scaling>
@@ -4622,7 +4522,7 @@
             <a:endParaRPr lang="en-US"/>
           </a:p>
         </c:txPr>
-        <c:crossAx val="-2130605248"/>
+        <c:crossAx val="-2102096768"/>
         <c:crosses val="autoZero"/>
         <c:crossBetween val="midCat"/>
       </c:valAx>

</xml_diff>

<commit_message>
completed finishing with the correct calculations and t stat
</commit_message>
<xml_diff>
--- a/Statistics.docx
+++ b/Statistics.docx
@@ -361,7 +361,64 @@
           <w:sz w:val="22"/>
           <w:szCs w:val="22"/>
         </w:rPr>
-        <w:t xml:space="preserve"> [</w:t>
+        <w:t xml:space="preserve"> </w:t>
+      </w:r>
+      <w:r>
+        <w:rPr>
+          <w:rFonts w:ascii="Arial" w:hAnsi="Arial" w:cs="Arial"/>
+          <w:color w:val="000000"/>
+          <w:sz w:val="22"/>
+          <w:szCs w:val="22"/>
+        </w:rPr>
+        <w:t>.</w:t>
+      </w:r>
+    </w:p>
+    <w:p>
+      <w:pPr>
+        <w:pStyle w:val="ListParagraph"/>
+        <w:numPr>
+          <w:ilvl w:val="0"/>
+          <w:numId w:val="1"/>
+        </w:numPr>
+        <w:rPr>
+          <w:rFonts w:ascii="Arial" w:hAnsi="Arial" w:cs="Arial"/>
+          <w:color w:val="000000"/>
+          <w:sz w:val="22"/>
+          <w:szCs w:val="22"/>
+        </w:rPr>
+      </w:pPr>
+      <w:r>
+        <w:rPr>
+          <w:rFonts w:ascii="Arial" w:hAnsi="Arial" w:cs="Arial"/>
+          <w:color w:val="000000"/>
+          <w:sz w:val="22"/>
+          <w:szCs w:val="22"/>
+        </w:rPr>
+        <w:t>What is an appropriate set of hypotheses for this task? What kind of statistical test do you expect to perform? Justify your choices.</w:t>
+      </w:r>
+    </w:p>
+    <w:p>
+      <w:pPr>
+        <w:pStyle w:val="ListParagraph"/>
+        <w:numPr>
+          <w:ilvl w:val="1"/>
+          <w:numId w:val="1"/>
+        </w:numPr>
+        <w:rPr>
+          <w:rFonts w:ascii="Arial" w:hAnsi="Arial" w:cs="Arial"/>
+          <w:color w:val="000000"/>
+          <w:sz w:val="22"/>
+          <w:szCs w:val="22"/>
+        </w:rPr>
+      </w:pPr>
+      <w:r>
+        <w:rPr>
+          <w:rFonts w:ascii="Arial" w:hAnsi="Arial" w:cs="Arial"/>
+          <w:color w:val="000000"/>
+          <w:sz w:val="22"/>
+          <w:szCs w:val="22"/>
+        </w:rPr>
+        <w:t xml:space="preserve">We will be looking at </w:t>
       </w:r>
       <m:oMath>
         <m:r>
@@ -372,6 +429,15 @@
             <w:szCs w:val="22"/>
           </w:rPr>
           <m:t xml:space="preserve"> </m:t>
+        </m:r>
+        <m:r>
+          <w:rPr>
+            <w:rFonts w:ascii="Cambria Math" w:hAnsi="Cambria Math" w:cs="Arial"/>
+            <w:color w:val="000000"/>
+            <w:sz w:val="22"/>
+            <w:szCs w:val="22"/>
+          </w:rPr>
+          <m:t xml:space="preserve">[ </m:t>
         </m:r>
         <m:sSub>
           <m:sSubPr>
@@ -464,36 +530,12 @@
       </m:oMath>
       <w:r>
         <w:rPr>
-          <w:rFonts w:ascii="Arial" w:hAnsi="Arial" w:cs="Arial"/>
-          <w:color w:val="000000"/>
-          <w:sz w:val="22"/>
-          <w:szCs w:val="22"/>
-        </w:rPr>
-        <w:t>.</w:t>
-      </w:r>
-    </w:p>
-    <w:p>
-      <w:pPr>
-        <w:pStyle w:val="ListParagraph"/>
-        <w:numPr>
-          <w:ilvl w:val="0"/>
-          <w:numId w:val="1"/>
-        </w:numPr>
-        <w:rPr>
-          <w:rFonts w:ascii="Arial" w:hAnsi="Arial" w:cs="Arial"/>
-          <w:color w:val="000000"/>
-          <w:sz w:val="22"/>
-          <w:szCs w:val="22"/>
-        </w:rPr>
-      </w:pPr>
-      <w:r>
-        <w:rPr>
-          <w:rFonts w:ascii="Arial" w:hAnsi="Arial" w:cs="Arial"/>
-          <w:color w:val="000000"/>
-          <w:sz w:val="22"/>
-          <w:szCs w:val="22"/>
-        </w:rPr>
-        <w:t>What is an appropriate set of hypotheses for this task? What kind of statistical test do you expect to perform? Justify your choices.</w:t>
+          <w:rFonts w:ascii="Arial" w:eastAsiaTheme="minorEastAsia" w:hAnsi="Arial" w:cs="Arial"/>
+          <w:color w:val="000000"/>
+          <w:sz w:val="22"/>
+          <w:szCs w:val="22"/>
+        </w:rPr>
+        <w:t xml:space="preserve"> otherwise stated as the mean of the differences between the congruent observations and the incongruent observations.  </w:t>
       </w:r>
     </w:p>
     <w:p>
@@ -653,6 +695,15 @@
           <m:t>=0</m:t>
         </m:r>
       </m:oMath>
+      <w:r>
+        <w:rPr>
+          <w:rFonts w:ascii="Arial" w:eastAsiaTheme="minorEastAsia" w:hAnsi="Arial" w:cs="Arial"/>
+          <w:color w:val="000000"/>
+          <w:sz w:val="22"/>
+          <w:szCs w:val="22"/>
+        </w:rPr>
+        <w:t xml:space="preserve"> (Our null assumption is that the processing time does not change between differing conditions) and therefore the mean of the differences is 0, or not statistically different than 0.)</w:t>
+      </w:r>
     </w:p>
     <w:p>
       <w:pPr>
@@ -811,6 +862,15 @@
           <m:t xml:space="preserve"> ≠0</m:t>
         </m:r>
       </m:oMath>
+      <w:r>
+        <w:rPr>
+          <w:rFonts w:ascii="Arial" w:eastAsiaTheme="minorEastAsia" w:hAnsi="Arial" w:cs="Arial"/>
+          <w:color w:val="000000"/>
+          <w:sz w:val="22"/>
+          <w:szCs w:val="22"/>
+        </w:rPr>
+        <w:t xml:space="preserve"> (Our first alternative hypothesis is that the processing time changes when moving to the incongruent condition. This is a two tails test).</w:t>
+      </w:r>
     </w:p>
     <w:p>
       <w:pPr>
@@ -969,6 +1029,15 @@
           <m:t xml:space="preserve"> &gt;0</m:t>
         </m:r>
       </m:oMath>
+      <w:r>
+        <w:rPr>
+          <w:rFonts w:ascii="Arial" w:eastAsiaTheme="minorEastAsia" w:hAnsi="Arial" w:cs="Arial"/>
+          <w:color w:val="000000"/>
+          <w:sz w:val="22"/>
+          <w:szCs w:val="22"/>
+        </w:rPr>
+        <w:t xml:space="preserve"> (our second alternative hypothesis is that the processing time increases when moving to the incongruent condition).</w:t>
+      </w:r>
     </w:p>
     <w:p>
       <w:pPr>
@@ -1122,7 +1191,17 @@
           <w:sz w:val="22"/>
           <w:szCs w:val="22"/>
         </w:rPr>
-        <w:t> which contains results from a number of participants in the task. Each row of the dataset contains the performance for one participant, with the first number their results on the congruent task and the second number their performance on the incongruent task.</w:t>
+        <w:t xml:space="preserve"> which contains </w:t>
+      </w:r>
+      <w:r>
+        <w:rPr>
+          <w:rFonts w:ascii="Arial" w:hAnsi="Arial" w:cs="Arial"/>
+          <w:color w:val="000000"/>
+          <w:sz w:val="22"/>
+          <w:szCs w:val="22"/>
+        </w:rPr>
+        <w:lastRenderedPageBreak/>
+        <w:t>results from a number of participants in the task. Each row of the dataset contains the performance for one participant, with the first number their results on the congruent task and the second number their performance on the incongruent task.</w:t>
       </w:r>
     </w:p>
     <w:p>
@@ -1186,7 +1265,6 @@
           <w:sz w:val="22"/>
           <w:szCs w:val="22"/>
         </w:rPr>
-        <w:lastRenderedPageBreak/>
         <w:t>Report some descriptive statistics regarding this dataset. Include at least one measure of central tendency and at least one measure of variability.</w:t>
       </w:r>
     </w:p>
@@ -1223,107 +1301,6 @@
           <w:p>
             <w:pPr>
               <w:rPr>
-                <w:rFonts w:asciiTheme="minorHAnsi" w:hAnsiTheme="minorHAnsi" w:cstheme="minorBidi"/>
-                <w:sz w:val="20"/>
-                <w:szCs w:val="20"/>
-              </w:rPr>
-            </w:pPr>
-          </w:p>
-        </w:tc>
-        <w:tc>
-          <w:tcPr>
-            <w:tcW w:w="1400" w:type="dxa"/>
-            <w:tcBorders>
-              <w:top w:val="nil"/>
-              <w:left w:val="nil"/>
-              <w:bottom w:val="nil"/>
-              <w:right w:val="nil"/>
-            </w:tcBorders>
-            <w:shd w:val="clear" w:color="auto" w:fill="auto"/>
-            <w:noWrap/>
-            <w:vAlign w:val="bottom"/>
-            <w:hideMark/>
-          </w:tcPr>
-          <w:p>
-            <w:pPr>
-              <w:rPr>
-                <w:rFonts w:eastAsia="Times New Roman"/>
-                <w:sz w:val="20"/>
-                <w:szCs w:val="20"/>
-              </w:rPr>
-            </w:pPr>
-          </w:p>
-        </w:tc>
-        <w:tc>
-          <w:tcPr>
-            <w:tcW w:w="600" w:type="dxa"/>
-            <w:tcBorders>
-              <w:top w:val="nil"/>
-              <w:left w:val="nil"/>
-              <w:bottom w:val="nil"/>
-              <w:right w:val="nil"/>
-            </w:tcBorders>
-            <w:shd w:val="clear" w:color="auto" w:fill="auto"/>
-            <w:noWrap/>
-            <w:vAlign w:val="bottom"/>
-            <w:hideMark/>
-          </w:tcPr>
-          <w:p>
-            <w:pPr>
-              <w:rPr>
-                <w:rFonts w:eastAsia="Times New Roman"/>
-                <w:sz w:val="20"/>
-                <w:szCs w:val="20"/>
-              </w:rPr>
-            </w:pPr>
-          </w:p>
-        </w:tc>
-        <w:tc>
-          <w:tcPr>
-            <w:tcW w:w="1406" w:type="dxa"/>
-            <w:tcBorders>
-              <w:top w:val="nil"/>
-              <w:left w:val="nil"/>
-              <w:bottom w:val="nil"/>
-              <w:right w:val="nil"/>
-            </w:tcBorders>
-            <w:shd w:val="clear" w:color="auto" w:fill="auto"/>
-            <w:noWrap/>
-            <w:vAlign w:val="bottom"/>
-            <w:hideMark/>
-          </w:tcPr>
-          <w:p>
-            <w:pPr>
-              <w:rPr>
-                <w:rFonts w:eastAsia="Times New Roman"/>
-                <w:sz w:val="20"/>
-                <w:szCs w:val="20"/>
-              </w:rPr>
-            </w:pPr>
-          </w:p>
-        </w:tc>
-      </w:tr>
-      <w:tr>
-        <w:trPr>
-          <w:trHeight w:val="320"/>
-        </w:trPr>
-        <w:tc>
-          <w:tcPr>
-            <w:tcW w:w="1901" w:type="dxa"/>
-            <w:tcBorders>
-              <w:top w:val="nil"/>
-              <w:left w:val="nil"/>
-              <w:bottom w:val="nil"/>
-              <w:right w:val="nil"/>
-            </w:tcBorders>
-            <w:shd w:val="clear" w:color="auto" w:fill="auto"/>
-            <w:noWrap/>
-            <w:vAlign w:val="bottom"/>
-            <w:hideMark/>
-          </w:tcPr>
-          <w:p>
-            <w:pPr>
-              <w:rPr>
                 <w:rFonts w:ascii="Calibri" w:eastAsia="Times New Roman" w:hAnsi="Calibri"/>
                 <w:color w:val="000000"/>
               </w:rPr>
@@ -2352,7 +2329,7 @@
                 <w:rFonts w:ascii="Calibri" w:eastAsia="Times New Roman" w:hAnsi="Calibri"/>
                 <w:color w:val="000000"/>
               </w:rPr>
-              <w:t>Standard Error</w:t>
+              <w:t>STD of Different</w:t>
             </w:r>
           </w:p>
         </w:tc>
@@ -2383,7 +2360,7 @@
                 <w:rFonts w:ascii="Calibri" w:eastAsia="Times New Roman" w:hAnsi="Calibri"/>
                 <w:color w:val="000000"/>
               </w:rPr>
-              <w:t>1.219</w:t>
+              <w:t>4.865</w:t>
             </w:r>
           </w:p>
         </w:tc>
@@ -2457,11 +2434,17 @@
           <w:p>
             <w:pPr>
               <w:rPr>
-                <w:rFonts w:eastAsia="Times New Roman"/>
-                <w:sz w:val="20"/>
-                <w:szCs w:val="20"/>
+                <w:rFonts w:ascii="Calibri" w:eastAsia="Times New Roman" w:hAnsi="Calibri"/>
+                <w:color w:val="000000"/>
               </w:rPr>
             </w:pPr>
+            <w:r>
+              <w:rPr>
+                <w:rFonts w:ascii="Calibri" w:eastAsia="Times New Roman" w:hAnsi="Calibri"/>
+                <w:color w:val="000000"/>
+              </w:rPr>
+              <w:t>Standard Error</w:t>
+            </w:r>
           </w:p>
         </w:tc>
         <w:tc>
@@ -2480,12 +2463,19 @@
           </w:tcPr>
           <w:p>
             <w:pPr>
-              <w:rPr>
-                <w:rFonts w:eastAsia="Times New Roman"/>
-                <w:sz w:val="20"/>
-                <w:szCs w:val="20"/>
+              <w:jc w:val="right"/>
+              <w:rPr>
+                <w:rFonts w:ascii="Calibri" w:eastAsia="Times New Roman" w:hAnsi="Calibri"/>
+                <w:color w:val="000000"/>
               </w:rPr>
             </w:pPr>
+            <w:r>
+              <w:rPr>
+                <w:rFonts w:ascii="Calibri" w:eastAsia="Times New Roman" w:hAnsi="Calibri"/>
+                <w:color w:val="000000"/>
+              </w:rPr>
+              <w:t>0.993</w:t>
+            </w:r>
           </w:p>
         </w:tc>
         <w:tc>
@@ -2504,10 +2494,10 @@
           </w:tcPr>
           <w:p>
             <w:pPr>
-              <w:rPr>
-                <w:rFonts w:eastAsia="Times New Roman"/>
-                <w:sz w:val="20"/>
-                <w:szCs w:val="20"/>
+              <w:jc w:val="right"/>
+              <w:rPr>
+                <w:rFonts w:ascii="Calibri" w:eastAsia="Times New Roman" w:hAnsi="Calibri"/>
+                <w:color w:val="000000"/>
               </w:rPr>
             </w:pPr>
           </w:p>
@@ -2558,6 +2548,107 @@
           <w:p>
             <w:pPr>
               <w:rPr>
+                <w:rFonts w:eastAsia="Times New Roman"/>
+                <w:sz w:val="20"/>
+                <w:szCs w:val="20"/>
+              </w:rPr>
+            </w:pPr>
+          </w:p>
+        </w:tc>
+        <w:tc>
+          <w:tcPr>
+            <w:tcW w:w="1400" w:type="dxa"/>
+            <w:tcBorders>
+              <w:top w:val="nil"/>
+              <w:left w:val="nil"/>
+              <w:bottom w:val="nil"/>
+              <w:right w:val="nil"/>
+            </w:tcBorders>
+            <w:shd w:val="clear" w:color="auto" w:fill="auto"/>
+            <w:noWrap/>
+            <w:vAlign w:val="bottom"/>
+            <w:hideMark/>
+          </w:tcPr>
+          <w:p>
+            <w:pPr>
+              <w:rPr>
+                <w:rFonts w:eastAsia="Times New Roman"/>
+                <w:sz w:val="20"/>
+                <w:szCs w:val="20"/>
+              </w:rPr>
+            </w:pPr>
+          </w:p>
+        </w:tc>
+        <w:tc>
+          <w:tcPr>
+            <w:tcW w:w="600" w:type="dxa"/>
+            <w:tcBorders>
+              <w:top w:val="nil"/>
+              <w:left w:val="nil"/>
+              <w:bottom w:val="nil"/>
+              <w:right w:val="nil"/>
+            </w:tcBorders>
+            <w:shd w:val="clear" w:color="auto" w:fill="auto"/>
+            <w:noWrap/>
+            <w:vAlign w:val="bottom"/>
+            <w:hideMark/>
+          </w:tcPr>
+          <w:p>
+            <w:pPr>
+              <w:rPr>
+                <w:rFonts w:eastAsia="Times New Roman"/>
+                <w:sz w:val="20"/>
+                <w:szCs w:val="20"/>
+              </w:rPr>
+            </w:pPr>
+          </w:p>
+        </w:tc>
+        <w:tc>
+          <w:tcPr>
+            <w:tcW w:w="1406" w:type="dxa"/>
+            <w:tcBorders>
+              <w:top w:val="nil"/>
+              <w:left w:val="nil"/>
+              <w:bottom w:val="nil"/>
+              <w:right w:val="nil"/>
+            </w:tcBorders>
+            <w:shd w:val="clear" w:color="auto" w:fill="auto"/>
+            <w:noWrap/>
+            <w:vAlign w:val="bottom"/>
+            <w:hideMark/>
+          </w:tcPr>
+          <w:p>
+            <w:pPr>
+              <w:rPr>
+                <w:rFonts w:eastAsia="Times New Roman"/>
+                <w:sz w:val="20"/>
+                <w:szCs w:val="20"/>
+              </w:rPr>
+            </w:pPr>
+          </w:p>
+        </w:tc>
+      </w:tr>
+      <w:tr>
+        <w:trPr>
+          <w:trHeight w:val="320"/>
+        </w:trPr>
+        <w:tc>
+          <w:tcPr>
+            <w:tcW w:w="1901" w:type="dxa"/>
+            <w:tcBorders>
+              <w:top w:val="nil"/>
+              <w:left w:val="nil"/>
+              <w:bottom w:val="nil"/>
+              <w:right w:val="nil"/>
+            </w:tcBorders>
+            <w:shd w:val="clear" w:color="auto" w:fill="auto"/>
+            <w:noWrap/>
+            <w:vAlign w:val="bottom"/>
+            <w:hideMark/>
+          </w:tcPr>
+          <w:p>
+            <w:pPr>
+              <w:rPr>
                 <w:rFonts w:ascii="Calibri" w:eastAsia="Times New Roman" w:hAnsi="Calibri"/>
                 <w:color w:val="000000"/>
               </w:rPr>
@@ -2598,7 +2689,7 @@
                 <w:rFonts w:ascii="Calibri" w:eastAsia="Times New Roman" w:hAnsi="Calibri"/>
                 <w:color w:val="000000"/>
               </w:rPr>
-              <w:t>6.532</w:t>
+              <w:t>8.021</w:t>
             </w:r>
           </w:p>
         </w:tc>
@@ -2655,7 +2746,10 @@
     <w:p>
       <w:pPr>
         <w:pStyle w:val="ListParagraph"/>
-        <w:ind w:left="1440"/>
+        <w:numPr>
+          <w:ilvl w:val="1"/>
+          <w:numId w:val="1"/>
+        </w:numPr>
         <w:rPr>
           <w:rFonts w:ascii="Arial" w:hAnsi="Arial" w:cs="Arial"/>
           <w:color w:val="000000"/>
@@ -2720,8 +2814,6 @@
         </w:rPr>
         <w:t>that</w:t>
       </w:r>
-      <w:bookmarkStart w:id="0" w:name="_GoBack"/>
-      <w:bookmarkEnd w:id="0"/>
       <w:r>
         <w:rPr>
           <w:rFonts w:ascii="Arial" w:hAnsi="Arial" w:cs="Arial"/>
@@ -2797,6 +2889,21 @@
         </w:rPr>
         <w:t xml:space="preserve">To view this another way, I have created a histogram of the differences in means between the two methods of processing (congruent and incongruent). With no change, we would expect this to be somewhat centered on 0. Instead we see that there is not 1 observation below 0, which means that all of our sample took longer under the incongruent test. </w:t>
       </w:r>
+    </w:p>
+    <w:p>
+      <w:pPr>
+        <w:pStyle w:val="ListParagraph"/>
+        <w:numPr>
+          <w:ilvl w:val="1"/>
+          <w:numId w:val="1"/>
+        </w:numPr>
+        <w:rPr>
+          <w:rFonts w:ascii="Arial" w:hAnsi="Arial" w:cs="Arial"/>
+          <w:color w:val="000000"/>
+          <w:sz w:val="22"/>
+          <w:szCs w:val="22"/>
+        </w:rPr>
+      </w:pPr>
       <w:r>
         <w:rPr>
           <w:noProof/>
@@ -2922,7 +3029,25 @@
           <w:sz w:val="22"/>
           <w:szCs w:val="22"/>
         </w:rPr>
-        <w:t xml:space="preserve"> is 2.087</w:t>
+        <w:t xml:space="preserve"> is </w:t>
+      </w:r>
+      <w:r>
+        <w:rPr>
+          <w:rFonts w:ascii="Arial" w:hAnsi="Arial" w:cs="Arial"/>
+          <w:color w:val="000000"/>
+          <w:sz w:val="22"/>
+          <w:szCs w:val="22"/>
+        </w:rPr>
+        <w:t xml:space="preserve">+/- </w:t>
+      </w:r>
+      <w:r>
+        <w:rPr>
+          <w:rFonts w:ascii="Arial" w:hAnsi="Arial" w:cs="Arial"/>
+          <w:color w:val="000000"/>
+          <w:sz w:val="22"/>
+          <w:szCs w:val="22"/>
+        </w:rPr>
+        <w:t>2.087</w:t>
       </w:r>
     </w:p>
     <w:p>
@@ -3016,7 +3141,25 @@
           <w:sz w:val="22"/>
           <w:szCs w:val="22"/>
         </w:rPr>
-        <w:t>Based on the included spreadsheet, the T Stat for comparing a change in means is 6.532.</w:t>
+        <w:t>Based on the included spreadsheet, the T Stat for c</w:t>
+      </w:r>
+      <w:r>
+        <w:rPr>
+          <w:rFonts w:ascii="Arial" w:hAnsi="Arial" w:cs="Arial"/>
+          <w:color w:val="000000"/>
+          <w:sz w:val="22"/>
+          <w:szCs w:val="22"/>
+        </w:rPr>
+        <w:t xml:space="preserve">omparing a change in means is </w:t>
+      </w:r>
+      <w:r>
+        <w:rPr>
+          <w:rFonts w:ascii="Arial" w:hAnsi="Arial" w:cs="Arial"/>
+          <w:color w:val="000000"/>
+          <w:sz w:val="22"/>
+          <w:szCs w:val="22"/>
+        </w:rPr>
+        <w:t>8.021</w:t>
       </w:r>
     </w:p>
     <w:p>
@@ -3040,7 +3183,27 @@
           <w:sz w:val="22"/>
           <w:szCs w:val="22"/>
         </w:rPr>
-        <w:t>So we reject the null that the processing time remains unchanged</w:t>
+        <w:t xml:space="preserve">Since 8.021 is greater than the upper </w:t>
+      </w:r>
+      <w:r>
+        <w:rPr>
+          <w:rFonts w:ascii="Arial" w:hAnsi="Arial" w:cs="Arial"/>
+          <w:color w:val="000000"/>
+          <w:sz w:val="22"/>
+          <w:szCs w:val="22"/>
+        </w:rPr>
+        <w:t>critical t value of 2.087 and 2.500</w:t>
+      </w:r>
+      <w:bookmarkStart w:id="0" w:name="_GoBack"/>
+      <w:bookmarkEnd w:id="0"/>
+      <w:r>
+        <w:rPr>
+          <w:rFonts w:ascii="Arial" w:hAnsi="Arial" w:cs="Arial"/>
+          <w:color w:val="000000"/>
+          <w:sz w:val="22"/>
+          <w:szCs w:val="22"/>
+        </w:rPr>
+        <w:t>, we reject the null hypothesis in both tests.</w:t>
       </w:r>
     </w:p>
     <w:p>
@@ -4295,11 +4458,11 @@
           <c:showPercent val="0"/>
           <c:showBubbleSize val="0"/>
         </c:dLbls>
-        <c:axId val="-2102096768"/>
-        <c:axId val="-2102156800"/>
+        <c:axId val="-2100755360"/>
+        <c:axId val="-2129866464"/>
       </c:scatterChart>
       <c:valAx>
-        <c:axId val="-2102096768"/>
+        <c:axId val="-2100755360"/>
         <c:scaling>
           <c:orientation val="minMax"/>
         </c:scaling>
@@ -4397,12 +4560,12 @@
             <a:endParaRPr lang="en-US"/>
           </a:p>
         </c:txPr>
-        <c:crossAx val="-2102156800"/>
+        <c:crossAx val="-2129866464"/>
         <c:crosses val="autoZero"/>
         <c:crossBetween val="midCat"/>
       </c:valAx>
       <c:valAx>
-        <c:axId val="-2102156800"/>
+        <c:axId val="-2129866464"/>
         <c:scaling>
           <c:orientation val="minMax"/>
         </c:scaling>
@@ -4522,7 +4685,7 @@
             <a:endParaRPr lang="en-US"/>
           </a:p>
         </c:txPr>
-        <c:crossAx val="-2102096768"/>
+        <c:crossAx val="-2100755360"/>
         <c:crosses val="autoZero"/>
         <c:crossBetween val="midCat"/>
       </c:valAx>

</xml_diff>

<commit_message>
added notes on dependent t test
</commit_message>
<xml_diff>
--- a/Statistics.docx
+++ b/Statistics.docx
@@ -68,7 +68,27 @@
           <w:sz w:val="22"/>
           <w:szCs w:val="22"/>
         </w:rPr>
-        <w:t>In a Stroop task, participants are presented with a list of words, with each word displayed in a color of ink. The participant’s task is to say out loud the </w:t>
+        <w:t xml:space="preserve">In a </w:t>
+      </w:r>
+      <w:proofErr w:type="spellStart"/>
+      <w:r>
+        <w:rPr>
+          <w:rFonts w:ascii="Arial" w:hAnsi="Arial" w:cs="Arial"/>
+          <w:color w:val="000000"/>
+          <w:sz w:val="22"/>
+          <w:szCs w:val="22"/>
+        </w:rPr>
+        <w:t>Stroop</w:t>
+      </w:r>
+      <w:proofErr w:type="spellEnd"/>
+      <w:r>
+        <w:rPr>
+          <w:rFonts w:ascii="Arial" w:hAnsi="Arial" w:cs="Arial"/>
+          <w:color w:val="000000"/>
+          <w:sz w:val="22"/>
+          <w:szCs w:val="22"/>
+        </w:rPr>
+        <w:t xml:space="preserve"> task, participants are presented with a list of words, with each word displayed in a color of ink. The participant’s task is to say out loud the </w:t>
       </w:r>
       <w:r>
         <w:rPr>
@@ -108,7 +128,27 @@
           <w:sz w:val="22"/>
           <w:szCs w:val="22"/>
         </w:rPr>
-        <w:t> condition, the words being displayed are color words whose names match the colors in which they are printed: for example </w:t>
+        <w:t xml:space="preserve"> condition, the words being displayed are color words whose names match the colors in which they are printed: for </w:t>
+      </w:r>
+      <w:proofErr w:type="gramStart"/>
+      <w:r>
+        <w:rPr>
+          <w:rFonts w:ascii="Arial" w:hAnsi="Arial" w:cs="Arial"/>
+          <w:color w:val="000000"/>
+          <w:sz w:val="22"/>
+          <w:szCs w:val="22"/>
+        </w:rPr>
+        <w:t>example</w:t>
+      </w:r>
+      <w:proofErr w:type="gramEnd"/>
+      <w:r>
+        <w:rPr>
+          <w:rFonts w:ascii="Arial" w:hAnsi="Arial" w:cs="Arial"/>
+          <w:color w:val="000000"/>
+          <w:sz w:val="22"/>
+          <w:szCs w:val="22"/>
+        </w:rPr>
+        <w:t> </w:t>
       </w:r>
       <w:r>
         <w:rPr>
@@ -164,7 +204,27 @@
           <w:sz w:val="22"/>
           <w:szCs w:val="22"/>
         </w:rPr>
-        <w:t> condition, the words displayed are color words whose names do not match the colors in which they are printed: for example </w:t>
+        <w:t xml:space="preserve"> condition, the words displayed are color words whose names do not match the colors in which they are printed: for </w:t>
+      </w:r>
+      <w:proofErr w:type="gramStart"/>
+      <w:r>
+        <w:rPr>
+          <w:rFonts w:ascii="Arial" w:hAnsi="Arial" w:cs="Arial"/>
+          <w:color w:val="000000"/>
+          <w:sz w:val="22"/>
+          <w:szCs w:val="22"/>
+        </w:rPr>
+        <w:t>example</w:t>
+      </w:r>
+      <w:proofErr w:type="gramEnd"/>
+      <w:r>
+        <w:rPr>
+          <w:rFonts w:ascii="Arial" w:hAnsi="Arial" w:cs="Arial"/>
+          <w:color w:val="000000"/>
+          <w:sz w:val="22"/>
+          <w:szCs w:val="22"/>
+        </w:rPr>
+        <w:t> </w:t>
       </w:r>
       <w:r>
         <w:rPr>
@@ -225,7 +285,29 @@
           <w:sz w:val="32"/>
           <w:szCs w:val="32"/>
         </w:rPr>
-        <w:t>Questions For Investigation</w:t>
+        <w:t xml:space="preserve">Questions </w:t>
+      </w:r>
+      <w:proofErr w:type="gramStart"/>
+      <w:r>
+        <w:rPr>
+          <w:rFonts w:ascii="Trebuchet MS" w:eastAsia="Times New Roman" w:hAnsi="Trebuchet MS"/>
+          <w:color w:val="4A86E8"/>
+          <w:kern w:val="36"/>
+          <w:sz w:val="32"/>
+          <w:szCs w:val="32"/>
+        </w:rPr>
+        <w:t>For</w:t>
+      </w:r>
+      <w:proofErr w:type="gramEnd"/>
+      <w:r>
+        <w:rPr>
+          <w:rFonts w:ascii="Trebuchet MS" w:eastAsia="Times New Roman" w:hAnsi="Trebuchet MS"/>
+          <w:color w:val="4A86E8"/>
+          <w:kern w:val="36"/>
+          <w:sz w:val="32"/>
+          <w:szCs w:val="32"/>
+        </w:rPr>
+        <w:t xml:space="preserve"> Investigation</w:t>
       </w:r>
     </w:p>
     <w:p>
@@ -352,7 +434,17 @@
           <w:sz w:val="22"/>
           <w:szCs w:val="22"/>
         </w:rPr>
-        <w:t xml:space="preserve"> Going forward this will be calculated as Incongruent time – Congruent time</w:t>
+        <w:t xml:space="preserve"> Going forward this will be calculated as Incongruent time – Congruent </w:t>
+      </w:r>
+      <w:proofErr w:type="gramStart"/>
+      <w:r>
+        <w:rPr>
+          <w:rFonts w:ascii="Arial" w:hAnsi="Arial" w:cs="Arial"/>
+          <w:color w:val="000000"/>
+          <w:sz w:val="22"/>
+          <w:szCs w:val="22"/>
+        </w:rPr>
+        <w:t>time</w:t>
       </w:r>
       <w:r>
         <w:rPr>
@@ -372,6 +464,7 @@
         </w:rPr>
         <w:t>.</w:t>
       </w:r>
+      <w:proofErr w:type="gramEnd"/>
     </w:p>
     <w:p>
       <w:pPr>
@@ -428,16 +521,7 @@
             <w:sz w:val="22"/>
             <w:szCs w:val="22"/>
           </w:rPr>
-          <m:t xml:space="preserve"> </m:t>
-        </m:r>
-        <m:r>
-          <w:rPr>
-            <w:rFonts w:ascii="Cambria Math" w:hAnsi="Cambria Math" w:cs="Arial"/>
-            <w:color w:val="000000"/>
-            <w:sz w:val="22"/>
-            <w:szCs w:val="22"/>
-          </w:rPr>
-          <m:t xml:space="preserve">[ </m:t>
+          <m:t xml:space="preserve"> [ </m:t>
         </m:r>
         <m:sSub>
           <m:sSubPr>
@@ -1125,6 +1209,52 @@
     </w:p>
     <w:p>
       <w:pPr>
+        <w:pStyle w:val="ListParagraph"/>
+        <w:numPr>
+          <w:ilvl w:val="1"/>
+          <w:numId w:val="1"/>
+        </w:numPr>
+        <w:rPr>
+          <w:rFonts w:ascii="Arial" w:hAnsi="Arial" w:cs="Arial"/>
+          <w:color w:val="000000"/>
+          <w:sz w:val="22"/>
+          <w:szCs w:val="22"/>
+        </w:rPr>
+      </w:pPr>
+      <w:r>
+        <w:rPr>
+          <w:rFonts w:ascii="Arial" w:eastAsiaTheme="minorEastAsia" w:hAnsi="Arial" w:cs="Arial"/>
+          <w:color w:val="000000"/>
+          <w:sz w:val="22"/>
+          <w:szCs w:val="22"/>
+        </w:rPr>
+        <w:t xml:space="preserve">To note, this is </w:t>
+      </w:r>
+      <w:proofErr w:type="gramStart"/>
+      <w:r>
+        <w:rPr>
+          <w:rFonts w:ascii="Arial" w:eastAsiaTheme="minorEastAsia" w:hAnsi="Arial" w:cs="Arial"/>
+          <w:color w:val="000000"/>
+          <w:sz w:val="22"/>
+          <w:szCs w:val="22"/>
+        </w:rPr>
+        <w:t>an</w:t>
+      </w:r>
+      <w:proofErr w:type="gramEnd"/>
+      <w:r>
+        <w:rPr>
+          <w:rFonts w:ascii="Arial" w:eastAsiaTheme="minorEastAsia" w:hAnsi="Arial" w:cs="Arial"/>
+          <w:color w:val="000000"/>
+          <w:sz w:val="22"/>
+          <w:szCs w:val="22"/>
+        </w:rPr>
+        <w:t xml:space="preserve"> dependent t test, as the congruent times are paired with the same observer’s incongruent times.</w:t>
+      </w:r>
+      <w:bookmarkStart w:id="0" w:name="_GoBack"/>
+      <w:bookmarkEnd w:id="0"/>
+    </w:p>
+    <w:p>
+      <w:pPr>
         <w:rPr>
           <w:rFonts w:ascii="Arial" w:hAnsi="Arial" w:cs="Arial"/>
           <w:color w:val="000000"/>
@@ -1149,7 +1279,28 @@
           <w:sz w:val="22"/>
           <w:szCs w:val="22"/>
         </w:rPr>
-        <w:t>Now it’s your chance to try out the Stroop task for yourself. Go to </w:t>
+        <w:lastRenderedPageBreak/>
+        <w:t xml:space="preserve">Now it’s your chance to try out the </w:t>
+      </w:r>
+      <w:proofErr w:type="spellStart"/>
+      <w:r>
+        <w:rPr>
+          <w:rFonts w:ascii="Arial" w:hAnsi="Arial" w:cs="Arial"/>
+          <w:color w:val="000000"/>
+          <w:sz w:val="22"/>
+          <w:szCs w:val="22"/>
+        </w:rPr>
+        <w:t>Stroop</w:t>
+      </w:r>
+      <w:proofErr w:type="spellEnd"/>
+      <w:r>
+        <w:rPr>
+          <w:rFonts w:ascii="Arial" w:hAnsi="Arial" w:cs="Arial"/>
+          <w:color w:val="000000"/>
+          <w:sz w:val="22"/>
+          <w:szCs w:val="22"/>
+        </w:rPr>
+        <w:t xml:space="preserve"> task for yourself. Go to </w:t>
       </w:r>
       <w:hyperlink r:id="rId5" w:history="1">
         <w:r>
@@ -1170,7 +1321,27 @@
           <w:sz w:val="22"/>
           <w:szCs w:val="22"/>
         </w:rPr>
-        <w:t>, which has a Java-based applet for performing the Stroop task. Record the times that you received on the task (you do not need to submit your times to the site.) Now, download </w:t>
+        <w:t xml:space="preserve">, which has a Java-based applet for performing the </w:t>
+      </w:r>
+      <w:proofErr w:type="spellStart"/>
+      <w:r>
+        <w:rPr>
+          <w:rFonts w:ascii="Arial" w:hAnsi="Arial" w:cs="Arial"/>
+          <w:color w:val="000000"/>
+          <w:sz w:val="22"/>
+          <w:szCs w:val="22"/>
+        </w:rPr>
+        <w:t>Stroop</w:t>
+      </w:r>
+      <w:proofErr w:type="spellEnd"/>
+      <w:r>
+        <w:rPr>
+          <w:rFonts w:ascii="Arial" w:hAnsi="Arial" w:cs="Arial"/>
+          <w:color w:val="000000"/>
+          <w:sz w:val="22"/>
+          <w:szCs w:val="22"/>
+        </w:rPr>
+        <w:t xml:space="preserve"> task. Record the times that you received on the task (you do not need to submit your times to the site.) Now, download </w:t>
       </w:r>
       <w:hyperlink r:id="rId6" w:history="1">
         <w:r>
@@ -1191,17 +1362,7 @@
           <w:sz w:val="22"/>
           <w:szCs w:val="22"/>
         </w:rPr>
-        <w:t xml:space="preserve"> which contains </w:t>
-      </w:r>
-      <w:r>
-        <w:rPr>
-          <w:rFonts w:ascii="Arial" w:hAnsi="Arial" w:cs="Arial"/>
-          <w:color w:val="000000"/>
-          <w:sz w:val="22"/>
-          <w:szCs w:val="22"/>
-        </w:rPr>
-        <w:lastRenderedPageBreak/>
-        <w:t>results from a number of participants in the task. Each row of the dataset contains the performance for one participant, with the first number their results on the congruent task and the second number their performance on the incongruent task.</w:t>
+        <w:t> which contains results from a number of participants in the task. Each row of the dataset contains the performance for one participant, with the first number their results on the congruent task and the second number their performance on the incongruent task.</w:t>
       </w:r>
     </w:p>
     <w:p>
@@ -2821,7 +2982,27 @@
           <w:sz w:val="22"/>
           <w:szCs w:val="22"/>
         </w:rPr>
-        <w:t xml:space="preserve"> there a appears to be an increase in processing time when moving to incongruent words and colors. The plot shows a general upward movement in times highlighted in the regression. However, there are also some outliers in the incongruent dataset (mean is much higher than median). So that could be throwing off the regression and visuals.</w:t>
+        <w:t xml:space="preserve"> there </w:t>
+      </w:r>
+      <w:proofErr w:type="gramStart"/>
+      <w:r>
+        <w:rPr>
+          <w:rFonts w:ascii="Arial" w:hAnsi="Arial" w:cs="Arial"/>
+          <w:color w:val="000000"/>
+          <w:sz w:val="22"/>
+          <w:szCs w:val="22"/>
+        </w:rPr>
+        <w:t>a</w:t>
+      </w:r>
+      <w:proofErr w:type="gramEnd"/>
+      <w:r>
+        <w:rPr>
+          <w:rFonts w:ascii="Arial" w:hAnsi="Arial" w:cs="Arial"/>
+          <w:color w:val="000000"/>
+          <w:sz w:val="22"/>
+          <w:szCs w:val="22"/>
+        </w:rPr>
+        <w:t xml:space="preserve"> appears to be an increase in processing time when moving to incongruent words and colors. The plot shows a general upward movement in times highlighted in the regression. However, there are also some outliers in the incongruent dataset (mean is much higher than median). So that could be throwing off the regression and visuals.</w:t>
       </w:r>
     </w:p>
     <w:p>
@@ -3192,18 +3373,7 @@
           <w:sz w:val="22"/>
           <w:szCs w:val="22"/>
         </w:rPr>
-        <w:t>critical t value of 2.087 and 2.500</w:t>
-      </w:r>
-      <w:bookmarkStart w:id="0" w:name="_GoBack"/>
-      <w:bookmarkEnd w:id="0"/>
-      <w:r>
-        <w:rPr>
-          <w:rFonts w:ascii="Arial" w:hAnsi="Arial" w:cs="Arial"/>
-          <w:color w:val="000000"/>
-          <w:sz w:val="22"/>
-          <w:szCs w:val="22"/>
-        </w:rPr>
-        <w:t>, we reject the null hypothesis in both tests.</w:t>
+        <w:t>critical t value of 2.087 and 2.500, we reject the null hypothesis in both tests.</w:t>
       </w:r>
     </w:p>
     <w:p>
@@ -4458,11 +4628,11 @@
           <c:showPercent val="0"/>
           <c:showBubbleSize val="0"/>
         </c:dLbls>
-        <c:axId val="-2100755360"/>
-        <c:axId val="-2129866464"/>
+        <c:axId val="-2128983184"/>
+        <c:axId val="-2128896912"/>
       </c:scatterChart>
       <c:valAx>
-        <c:axId val="-2100755360"/>
+        <c:axId val="-2128983184"/>
         <c:scaling>
           <c:orientation val="minMax"/>
         </c:scaling>
@@ -4560,12 +4730,12 @@
             <a:endParaRPr lang="en-US"/>
           </a:p>
         </c:txPr>
-        <c:crossAx val="-2129866464"/>
+        <c:crossAx val="-2128896912"/>
         <c:crosses val="autoZero"/>
         <c:crossBetween val="midCat"/>
       </c:valAx>
       <c:valAx>
-        <c:axId val="-2129866464"/>
+        <c:axId val="-2128896912"/>
         <c:scaling>
           <c:orientation val="minMax"/>
         </c:scaling>
@@ -4685,7 +4855,7 @@
             <a:endParaRPr lang="en-US"/>
           </a:p>
         </c:txPr>
-        <c:crossAx val="-2100755360"/>
+        <c:crossAx val="-2128983184"/>
         <c:crosses val="autoZero"/>
         <c:crossBetween val="midCat"/>
       </c:valAx>

</xml_diff>